<commit_message>
Se continuo con la practica 3, tanto el word como el excel. Se añaden las clases pedidas.
</commit_message>
<xml_diff>
--- a/src/main/java/algestudiante/p3/PRACTICA 3 ALGORITMIA.docx
+++ b/src/main/java/algestudiante/p3/PRACTICA 3 ALGORITMIA.docx
@@ -1,6 +1,6 @@
 
 <file path=word/document.xml><?xml version="1.0" encoding="utf-8"?>
-<w:document xmlns:wpc="http://schemas.microsoft.com/office/word/2010/wordprocessingCanvas" xmlns:cx="http://schemas.microsoft.com/office/drawing/2014/chartex" xmlns:cx1="http://schemas.microsoft.com/office/drawing/2015/9/8/chartex" xmlns:mc="http://schemas.openxmlformats.org/markup-compatibility/2006" xmlns:o="urn:schemas-microsoft-com:office:office" xmlns:r="http://schemas.openxmlformats.org/officeDocument/2006/relationships" xmlns:m="http://schemas.openxmlformats.org/officeDocument/2006/math" xmlns:v="urn:schemas-microsoft-com:vml" xmlns:wp14="http://schemas.microsoft.com/office/word/2010/wordprocessingDrawing" xmlns:wp="http://schemas.openxmlformats.org/drawingml/2006/wordprocessingDrawing" xmlns:w10="urn:schemas-microsoft-com:office:word" xmlns:w="http://schemas.openxmlformats.org/wordprocessingml/2006/main" xmlns:w14="http://schemas.microsoft.com/office/word/2010/wordml" xmlns:w15="http://schemas.microsoft.com/office/word/2012/wordml" xmlns:w16se="http://schemas.microsoft.com/office/word/2015/wordml/symex" xmlns:wpg="http://schemas.microsoft.com/office/word/2010/wordprocessingGroup" xmlns:wpi="http://schemas.microsoft.com/office/word/2010/wordprocessingInk" xmlns:wne="http://schemas.microsoft.com/office/word/2006/wordml" xmlns:wps="http://schemas.microsoft.com/office/word/2010/wordprocessingShape" mc:Ignorable="w14 w15 w16se wp14">
+<w:document xmlns:wpc="http://schemas.microsoft.com/office/word/2010/wordprocessingCanvas" xmlns:cx="http://schemas.microsoft.com/office/drawing/2014/chartex" xmlns:cx1="http://schemas.microsoft.com/office/drawing/2015/9/8/chartex" xmlns:cx2="http://schemas.microsoft.com/office/drawing/2015/10/21/chartex" xmlns:cx3="http://schemas.microsoft.com/office/drawing/2016/5/9/chartex" xmlns:cx4="http://schemas.microsoft.com/office/drawing/2016/5/10/chartex" xmlns:cx5="http://schemas.microsoft.com/office/drawing/2016/5/11/chartex" xmlns:cx6="http://schemas.microsoft.com/office/drawing/2016/5/12/chartex" xmlns:cx7="http://schemas.microsoft.com/office/drawing/2016/5/13/chartex" xmlns:cx8="http://schemas.microsoft.com/office/drawing/2016/5/14/chartex" xmlns:mc="http://schemas.openxmlformats.org/markup-compatibility/2006" xmlns:aink="http://schemas.microsoft.com/office/drawing/2016/ink" xmlns:am3d="http://schemas.microsoft.com/office/drawing/2017/model3d" xmlns:o="urn:schemas-microsoft-com:office:office" xmlns:oel="http://schemas.microsoft.com/office/2019/extlst" xmlns:r="http://schemas.openxmlformats.org/officeDocument/2006/relationships" xmlns:m="http://schemas.openxmlformats.org/officeDocument/2006/math" xmlns:v="urn:schemas-microsoft-com:vml" xmlns:wp14="http://schemas.microsoft.com/office/word/2010/wordprocessingDrawing" xmlns:wp="http://schemas.openxmlformats.org/drawingml/2006/wordprocessingDrawing" xmlns:w10="urn:schemas-microsoft-com:office:word" xmlns:w="http://schemas.openxmlformats.org/wordprocessingml/2006/main" xmlns:w14="http://schemas.microsoft.com/office/word/2010/wordml" xmlns:w15="http://schemas.microsoft.com/office/word/2012/wordml" xmlns:w16cex="http://schemas.microsoft.com/office/word/2018/wordml/cex" xmlns:w16cid="http://schemas.microsoft.com/office/word/2016/wordml/cid" xmlns:w16="http://schemas.microsoft.com/office/word/2018/wordml" xmlns:w16sdtdh="http://schemas.microsoft.com/office/word/2020/wordml/sdtdatahash" xmlns:w16se="http://schemas.microsoft.com/office/word/2015/wordml/symex" xmlns:wpg="http://schemas.microsoft.com/office/word/2010/wordprocessingGroup" xmlns:wpi="http://schemas.microsoft.com/office/word/2010/wordprocessingInk" xmlns:wne="http://schemas.microsoft.com/office/word/2006/wordml" xmlns:wps="http://schemas.microsoft.com/office/word/2010/wordprocessingShape" mc:Ignorable="w14 w15 w16se w16cid w16 w16cex w16sdtdh wp14">
   <w:body>
     <w:p>
       <w:pPr>
@@ -24,6 +24,148 @@
       </w:pPr>
       <w:r>
         <w:t>El objetivo de esta práctica es estudiar la complejidad temporal y el tiempo de ejecución de distintos algoritmos recursivos Divide y Vencerás (con sustracción y con división). También se dará una solución a un problema concreto con este tipo de algoritmos, se medirán tiempos de ejecución de dicho algoritmo y se analizarán los resultados obtenidos.</w:t>
+      </w:r>
+      <w:r>
+        <w:t xml:space="preserve"> Hay que tener en cuenta </w:t>
+      </w:r>
+      <w:proofErr w:type="gramStart"/>
+      <w:r>
+        <w:t>que</w:t>
+      </w:r>
+      <w:proofErr w:type="gramEnd"/>
+      <w:r>
+        <w:t xml:space="preserve"> si es por sustracción, si a = 1 la complejidad será O(n</w:t>
+      </w:r>
+      <w:r>
+        <w:rPr>
+          <w:vertAlign w:val="superscript"/>
+        </w:rPr>
+        <w:t>k+1</w:t>
+      </w:r>
+      <w:r>
+        <w:t>), en caso contrario, la complejidad será O(</w:t>
+      </w:r>
+      <w:proofErr w:type="spellStart"/>
+      <w:r>
+        <w:t>a</w:t>
+      </w:r>
+      <w:r>
+        <w:rPr>
+          <w:vertAlign w:val="superscript"/>
+        </w:rPr>
+        <w:t>n</w:t>
+      </w:r>
+      <w:proofErr w:type="spellEnd"/>
+      <w:r>
+        <w:rPr>
+          <w:vertAlign w:val="superscript"/>
+        </w:rPr>
+        <w:t>/b</w:t>
+      </w:r>
+      <w:r>
+        <w:t xml:space="preserve">). Por otra parte, </w:t>
+      </w:r>
+      <w:r>
+        <w:t xml:space="preserve">si se realiza por división: si a &lt; </w:t>
+      </w:r>
+      <w:proofErr w:type="spellStart"/>
+      <w:r>
+        <w:t>b</w:t>
+      </w:r>
+      <w:r>
+        <w:rPr>
+          <w:vertAlign w:val="superscript"/>
+        </w:rPr>
+        <w:t>k</w:t>
+      </w:r>
+      <w:proofErr w:type="spellEnd"/>
+      <w:r>
+        <w:t xml:space="preserve"> la complejidad es O(</w:t>
+      </w:r>
+      <w:proofErr w:type="spellStart"/>
+      <w:r>
+        <w:t>n</w:t>
+      </w:r>
+      <w:r>
+        <w:rPr>
+          <w:vertAlign w:val="superscript"/>
+        </w:rPr>
+        <w:t>k</w:t>
+      </w:r>
+      <w:proofErr w:type="spellEnd"/>
+      <w:r>
+        <w:t xml:space="preserve">); si a = </w:t>
+      </w:r>
+      <w:proofErr w:type="spellStart"/>
+      <w:r>
+        <w:t>b</w:t>
+      </w:r>
+      <w:r>
+        <w:rPr>
+          <w:vertAlign w:val="superscript"/>
+        </w:rPr>
+        <w:t>k</w:t>
+      </w:r>
+      <w:proofErr w:type="spellEnd"/>
+      <w:r>
+        <w:t xml:space="preserve"> la complejidad es O(</w:t>
+      </w:r>
+      <w:proofErr w:type="spellStart"/>
+      <w:r>
+        <w:t>n</w:t>
+      </w:r>
+      <w:r>
+        <w:rPr>
+          <w:vertAlign w:val="superscript"/>
+        </w:rPr>
+        <w:t>k</w:t>
+      </w:r>
+      <w:r>
+        <w:t>log</w:t>
+      </w:r>
+      <w:proofErr w:type="spellEnd"/>
+      <w:r>
+        <w:t xml:space="preserve">(n); si a &gt; </w:t>
+      </w:r>
+      <w:proofErr w:type="spellStart"/>
+      <w:r>
+        <w:t>b</w:t>
+      </w:r>
+      <w:r>
+        <w:rPr>
+          <w:vertAlign w:val="superscript"/>
+        </w:rPr>
+        <w:t>k</w:t>
+      </w:r>
+      <w:proofErr w:type="spellEnd"/>
+      <w:r>
+        <w:t xml:space="preserve"> entonces la complejidad será O(</w:t>
+      </w:r>
+      <w:proofErr w:type="spellStart"/>
+      <w:r>
+        <w:t>n</w:t>
+      </w:r>
+      <w:r>
+        <w:rPr>
+          <w:vertAlign w:val="superscript"/>
+        </w:rPr>
+        <w:t>log</w:t>
+      </w:r>
+      <w:r>
+        <w:rPr>
+          <w:vertAlign w:val="subscript"/>
+        </w:rPr>
+        <w:t>b</w:t>
+      </w:r>
+      <w:r>
+        <w:rPr>
+          <w:vertAlign w:val="superscript"/>
+        </w:rPr>
+        <w:t>a</w:t>
+      </w:r>
+      <w:proofErr w:type="spellEnd"/>
+      <w:r>
+        <w:t>).</w:t>
       </w:r>
     </w:p>
     <w:p>
@@ -120,16 +262,16 @@
           <w:lang w:eastAsia="es-ES"/>
         </w:rPr>
         <w:drawing>
-          <wp:anchor distT="0" distB="0" distL="114300" distR="114300" simplePos="0" relativeHeight="251660288" behindDoc="0" locked="0" layoutInCell="1" allowOverlap="1">
+          <wp:anchor distT="0" distB="0" distL="114300" distR="114300" simplePos="0" relativeHeight="251660288" behindDoc="0" locked="0" layoutInCell="1" allowOverlap="1" wp14:anchorId="00398B77" wp14:editId="32A8A1EF">
             <wp:simplePos x="0" y="0"/>
-            <wp:positionH relativeFrom="column">
-              <wp:posOffset>591185</wp:posOffset>
+            <wp:positionH relativeFrom="margin">
+              <wp:posOffset>510927</wp:posOffset>
             </wp:positionH>
             <wp:positionV relativeFrom="paragraph">
-              <wp:posOffset>105410</wp:posOffset>
+              <wp:posOffset>24738</wp:posOffset>
             </wp:positionV>
-            <wp:extent cx="4572000" cy="2667635"/>
-            <wp:effectExtent l="0" t="0" r="0" b="18415"/>
+            <wp:extent cx="4439285" cy="2464435"/>
+            <wp:effectExtent l="0" t="0" r="18415" b="12065"/>
             <wp:wrapSquare wrapText="bothSides"/>
             <wp:docPr id="4" name="Gráfico 4"/>
             <wp:cNvGraphicFramePr/>
@@ -156,7 +298,6 @@
     <w:p/>
     <w:p/>
     <w:p/>
-    <w:p/>
     <w:p>
       <w:pPr>
         <w:pStyle w:val="Prrafodelista"/>
@@ -168,66 +309,17 @@
       </w:pPr>
       <w:r>
         <w:rPr>
-          <w:u w:val="single"/>
-        </w:rPr>
-        <w:t>Sustracción 2:</w:t>
-      </w:r>
-      <w:r>
-        <w:t xml:space="preserve"> Teniendo en cuenta que a = 1, b = 1 y k =</w:t>
-      </w:r>
-      <w:r>
-        <w:t xml:space="preserve"> 1</w:t>
-      </w:r>
-      <w:r>
-        <w:t xml:space="preserve"> la complejidad será O(n</w:t>
-      </w:r>
-      <w:r>
-        <w:rPr>
-          <w:vertAlign w:val="superscript"/>
-        </w:rPr>
-        <w:t>k+1</w:t>
-      </w:r>
-      <w:r>
-        <w:t xml:space="preserve">), es decir, </w:t>
-      </w:r>
-      <w:r>
-        <w:rPr>
-          <w:b/>
-        </w:rPr>
-        <w:t>O(n</w:t>
-      </w:r>
-      <w:r>
-        <w:rPr>
-          <w:b/>
-          <w:vertAlign w:val="superscript"/>
-        </w:rPr>
-        <w:t>2</w:t>
-      </w:r>
-      <w:r>
-        <w:rPr>
-          <w:b/>
-        </w:rPr>
-        <w:t>).</w:t>
-      </w:r>
-    </w:p>
-    <w:p>
-      <w:pPr>
-        <w:pStyle w:val="Prrafodelista"/>
-        <w:jc w:val="both"/>
-      </w:pPr>
-      <w:r>
-        <w:rPr>
           <w:noProof/>
           <w:lang w:eastAsia="es-ES"/>
         </w:rPr>
         <w:drawing>
-          <wp:anchor distT="0" distB="0" distL="114300" distR="114300" simplePos="0" relativeHeight="251658240" behindDoc="0" locked="0" layoutInCell="1" allowOverlap="1">
+          <wp:anchor distT="0" distB="0" distL="114300" distR="114300" simplePos="0" relativeHeight="251658240" behindDoc="0" locked="0" layoutInCell="1" allowOverlap="1" wp14:anchorId="5B703A19" wp14:editId="03ACB0D5">
             <wp:simplePos x="0" y="0"/>
-            <wp:positionH relativeFrom="column">
-              <wp:posOffset>222487</wp:posOffset>
+            <wp:positionH relativeFrom="margin">
+              <wp:posOffset>66261</wp:posOffset>
             </wp:positionH>
             <wp:positionV relativeFrom="paragraph">
-              <wp:posOffset>418465</wp:posOffset>
+              <wp:posOffset>671554</wp:posOffset>
             </wp:positionV>
             <wp:extent cx="5400040" cy="2728595"/>
             <wp:effectExtent l="0" t="0" r="10160" b="14605"/>
@@ -249,14 +341,51 @@
         </w:drawing>
       </w:r>
       <w:r>
+        <w:rPr>
+          <w:u w:val="single"/>
+        </w:rPr>
+        <w:t>Sustracción 2:</w:t>
+      </w:r>
+      <w:r>
+        <w:t xml:space="preserve"> Teniendo en cuenta que a = 1, b = 1 y k =</w:t>
+      </w:r>
+      <w:r>
+        <w:t xml:space="preserve"> 1</w:t>
+      </w:r>
+      <w:r>
+        <w:t xml:space="preserve"> la complejidad será O(n</w:t>
+      </w:r>
+      <w:r>
+        <w:rPr>
+          <w:vertAlign w:val="superscript"/>
+        </w:rPr>
+        <w:t>k+1</w:t>
+      </w:r>
+      <w:r>
+        <w:t xml:space="preserve">), es decir, </w:t>
+      </w:r>
+      <w:r>
+        <w:rPr>
+          <w:b/>
+        </w:rPr>
+        <w:t>O(n</w:t>
+      </w:r>
+      <w:r>
+        <w:rPr>
+          <w:b/>
+          <w:vertAlign w:val="superscript"/>
+        </w:rPr>
+        <w:t>2</w:t>
+      </w:r>
+      <w:r>
+        <w:rPr>
+          <w:b/>
+        </w:rPr>
+        <w:t>).</w:t>
+      </w:r>
+      <w:r>
         <w:t>Si se observa la siguiente gráfica se puede ver que los tiempos obtenidos son los esperados de una complejidad cuadrática:</w:t>
       </w:r>
-    </w:p>
-    <w:p>
-      <w:pPr>
-        <w:pStyle w:val="Prrafodelista"/>
-        <w:jc w:val="both"/>
-      </w:pPr>
     </w:p>
     <w:p>
       <w:pPr>
@@ -271,6 +400,7 @@
         <w:rPr>
           <w:u w:val="single"/>
         </w:rPr>
+        <w:lastRenderedPageBreak/>
         <w:t>Sustracción 3:</w:t>
       </w:r>
       <w:r>
@@ -342,7 +472,7 @@
           <w:lang w:eastAsia="es-ES"/>
         </w:rPr>
         <w:drawing>
-          <wp:anchor distT="0" distB="0" distL="114300" distR="114300" simplePos="0" relativeHeight="251659264" behindDoc="0" locked="0" layoutInCell="1" allowOverlap="1">
+          <wp:anchor distT="0" distB="0" distL="114300" distR="114300" simplePos="0" relativeHeight="251659264" behindDoc="0" locked="0" layoutInCell="1" allowOverlap="1" wp14:anchorId="552F54F4" wp14:editId="28BA1F1B">
             <wp:simplePos x="0" y="0"/>
             <wp:positionH relativeFrom="column">
               <wp:posOffset>147453</wp:posOffset>
@@ -372,8 +502,6 @@
       <w:r>
         <w:t>Si se observa la gráfica se puede ver que cumple lo esperado de una función exponencial.</w:t>
       </w:r>
-      <w:bookmarkStart w:id="0" w:name="_GoBack"/>
-      <w:bookmarkEnd w:id="0"/>
     </w:p>
     <w:p>
       <w:pPr>
@@ -392,23 +520,101 @@
         <w:pStyle w:val="Prrafodelista"/>
         <w:ind w:left="360"/>
         <w:jc w:val="both"/>
-      </w:pPr>
-      <w:r>
-        <w:t xml:space="preserve">Los métodos de las clases Sustraccion1 y Sustraccion2 dejan de dar tiempos a partir de n = 8000, </w:t>
-      </w:r>
-      <w:r>
-        <w:t>sin embargo, el método de la clase Sustraccion3 deja de dar tiempos a partir de</w:t>
-      </w:r>
-      <w:r>
-        <w:t xml:space="preserve"> n </w:t>
-      </w:r>
-      <w:proofErr w:type="gramStart"/>
-      <w:r>
-        <w:t>= .</w:t>
-      </w:r>
-      <w:proofErr w:type="gramEnd"/>
-      <w:r>
-        <w:t xml:space="preserve"> Esto sucede ocasionando un error: </w:t>
+        <w:rPr>
+          <w:rFonts w:cstheme="minorHAnsi"/>
+          <w:color w:val="000000" w:themeColor="text1"/>
+        </w:rPr>
+      </w:pPr>
+      <w:r>
+        <w:t>Los métodos de las clases Sustraccion1 y Sustraccion2 dejan de dar tiempos a partir de n = 8000</w:t>
+      </w:r>
+      <w:r>
+        <w:t xml:space="preserve">. </w:t>
+      </w:r>
+      <w:r>
+        <w:t xml:space="preserve">Esto sucede ocasionando un error: </w:t>
+      </w:r>
+      <w:proofErr w:type="spellStart"/>
+      <w:r>
+        <w:rPr>
+          <w:rFonts w:ascii="Courier New" w:hAnsi="Courier New" w:cs="Courier New"/>
+          <w:color w:val="E11E46"/>
+          <w:sz w:val="20"/>
+          <w:szCs w:val="20"/>
+        </w:rPr>
+        <w:t>java.lang.StackOverflowError</w:t>
+      </w:r>
+      <w:proofErr w:type="spellEnd"/>
+      <w:r>
+        <w:rPr>
+          <w:rFonts w:cstheme="minorHAnsi"/>
+          <w:color w:val="000000" w:themeColor="text1"/>
+          <w:sz w:val="20"/>
+          <w:szCs w:val="20"/>
+        </w:rPr>
+        <w:t xml:space="preserve">. </w:t>
+      </w:r>
+      <w:r>
+        <w:rPr>
+          <w:rFonts w:cstheme="minorHAnsi"/>
+          <w:color w:val="000000" w:themeColor="text1"/>
+        </w:rPr>
+        <w:t>Es así porque</w:t>
+      </w:r>
+      <w:r>
+        <w:rPr>
+          <w:rFonts w:cstheme="minorHAnsi"/>
+          <w:color w:val="000000" w:themeColor="text1"/>
+        </w:rPr>
+        <w:t xml:space="preserve"> en cada llamada a un método se utiliza una parte de la memoria, denominada </w:t>
+      </w:r>
+      <w:proofErr w:type="spellStart"/>
+      <w:r>
+        <w:rPr>
+          <w:rFonts w:cstheme="minorHAnsi"/>
+          <w:color w:val="000000" w:themeColor="text1"/>
+        </w:rPr>
+        <w:t>stack</w:t>
+      </w:r>
+      <w:proofErr w:type="spellEnd"/>
+      <w:r>
+        <w:rPr>
+          <w:rFonts w:cstheme="minorHAnsi"/>
+          <w:color w:val="000000" w:themeColor="text1"/>
+        </w:rPr>
+        <w:t xml:space="preserve">. Si se hacen muchas llamadas puede ocurrir que ese espacio se llene y genera un </w:t>
+      </w:r>
+      <w:proofErr w:type="spellStart"/>
+      <w:r>
+        <w:rPr>
+          <w:rFonts w:cstheme="minorHAnsi"/>
+          <w:color w:val="000000" w:themeColor="text1"/>
+        </w:rPr>
+        <w:t>stack</w:t>
+      </w:r>
+      <w:proofErr w:type="spellEnd"/>
+      <w:r>
+        <w:rPr>
+          <w:rFonts w:cstheme="minorHAnsi"/>
+          <w:color w:val="000000" w:themeColor="text1"/>
+        </w:rPr>
+        <w:t xml:space="preserve"> </w:t>
+      </w:r>
+      <w:proofErr w:type="spellStart"/>
+      <w:r>
+        <w:rPr>
+          <w:rFonts w:cstheme="minorHAnsi"/>
+          <w:color w:val="000000" w:themeColor="text1"/>
+        </w:rPr>
+        <w:t>overflow</w:t>
+      </w:r>
+      <w:proofErr w:type="spellEnd"/>
+      <w:r>
+        <w:rPr>
+          <w:rFonts w:cstheme="minorHAnsi"/>
+          <w:color w:val="000000" w:themeColor="text1"/>
+        </w:rPr>
+        <w:t>. Básicamente ocurre un desbordamiento de tareas. Algunos de los motivos pueden ser: bucles infinitos, funciones recursivas sin control, cambios de estado continuo…</w:t>
       </w:r>
     </w:p>
     <w:p>
@@ -416,7 +622,1544 @@
         <w:pStyle w:val="Prrafodelista"/>
         <w:ind w:left="360"/>
         <w:jc w:val="both"/>
-      </w:pPr>
+        <w:rPr>
+          <w:rFonts w:cstheme="minorHAnsi"/>
+          <w:color w:val="000000" w:themeColor="text1"/>
+        </w:rPr>
+      </w:pPr>
+      <w:r>
+        <w:rPr>
+          <w:noProof/>
+        </w:rPr>
+        <w:drawing>
+          <wp:anchor distT="0" distB="0" distL="114300" distR="114300" simplePos="0" relativeHeight="251661312" behindDoc="0" locked="0" layoutInCell="1" allowOverlap="1" wp14:anchorId="13E80C9F" wp14:editId="5E369117">
+            <wp:simplePos x="0" y="0"/>
+            <wp:positionH relativeFrom="margin">
+              <wp:align>center</wp:align>
+            </wp:positionH>
+            <wp:positionV relativeFrom="paragraph">
+              <wp:posOffset>106183</wp:posOffset>
+            </wp:positionV>
+            <wp:extent cx="2988310" cy="2143125"/>
+            <wp:effectExtent l="0" t="0" r="2540" b="9525"/>
+            <wp:wrapSquare wrapText="bothSides"/>
+            <wp:docPr id="889976529" name="Imagen 1" descr="Representación gráfica de Stack overflow"/>
+            <wp:cNvGraphicFramePr>
+              <a:graphicFrameLocks xmlns:a="http://schemas.openxmlformats.org/drawingml/2006/main" noChangeAspect="1"/>
+            </wp:cNvGraphicFramePr>
+            <a:graphic xmlns:a="http://schemas.openxmlformats.org/drawingml/2006/main">
+              <a:graphicData uri="http://schemas.openxmlformats.org/drawingml/2006/picture">
+                <pic:pic xmlns:pic="http://schemas.openxmlformats.org/drawingml/2006/picture">
+                  <pic:nvPicPr>
+                    <pic:cNvPr id="0" name="Picture 1" descr="Representación gráfica de Stack overflow"/>
+                    <pic:cNvPicPr>
+                      <a:picLocks noChangeAspect="1" noChangeArrowheads="1"/>
+                    </pic:cNvPicPr>
+                  </pic:nvPicPr>
+                  <pic:blipFill>
+                    <a:blip r:embed="rId8" cstate="print">
+                      <a:extLst>
+                        <a:ext uri="{28A0092B-C50C-407E-A947-70E740481C1C}">
+                          <a14:useLocalDpi xmlns:a14="http://schemas.microsoft.com/office/drawing/2010/main" val="0"/>
+                        </a:ext>
+                      </a:extLst>
+                    </a:blip>
+                    <a:srcRect/>
+                    <a:stretch>
+                      <a:fillRect/>
+                    </a:stretch>
+                  </pic:blipFill>
+                  <pic:spPr bwMode="auto">
+                    <a:xfrm>
+                      <a:off x="0" y="0"/>
+                      <a:ext cx="2988310" cy="2143125"/>
+                    </a:xfrm>
+                    <a:prstGeom prst="rect">
+                      <a:avLst/>
+                    </a:prstGeom>
+                    <a:noFill/>
+                    <a:ln>
+                      <a:noFill/>
+                    </a:ln>
+                  </pic:spPr>
+                </pic:pic>
+              </a:graphicData>
+            </a:graphic>
+            <wp14:sizeRelH relativeFrom="page">
+              <wp14:pctWidth>0</wp14:pctWidth>
+            </wp14:sizeRelH>
+            <wp14:sizeRelV relativeFrom="page">
+              <wp14:pctHeight>0</wp14:pctHeight>
+            </wp14:sizeRelV>
+          </wp:anchor>
+        </w:drawing>
+      </w:r>
+    </w:p>
+    <w:p>
+      <w:pPr>
+        <w:pStyle w:val="Prrafodelista"/>
+        <w:ind w:left="360"/>
+        <w:jc w:val="both"/>
+      </w:pPr>
+    </w:p>
+    <w:p>
+      <w:pPr>
+        <w:pStyle w:val="Prrafodelista"/>
+        <w:ind w:left="360"/>
+        <w:jc w:val="both"/>
+      </w:pPr>
+    </w:p>
+    <w:p>
+      <w:pPr>
+        <w:pStyle w:val="Prrafodelista"/>
+        <w:ind w:left="360"/>
+        <w:jc w:val="both"/>
+      </w:pPr>
+    </w:p>
+    <w:p>
+      <w:pPr>
+        <w:pStyle w:val="Prrafodelista"/>
+        <w:ind w:left="360"/>
+        <w:jc w:val="both"/>
+      </w:pPr>
+    </w:p>
+    <w:p>
+      <w:pPr>
+        <w:pStyle w:val="Prrafodelista"/>
+        <w:ind w:left="360"/>
+        <w:jc w:val="both"/>
+      </w:pPr>
+    </w:p>
+    <w:p>
+      <w:pPr>
+        <w:pStyle w:val="Prrafodelista"/>
+        <w:ind w:left="360"/>
+        <w:jc w:val="both"/>
+      </w:pPr>
+    </w:p>
+    <w:p>
+      <w:pPr>
+        <w:pStyle w:val="Prrafodelista"/>
+        <w:ind w:left="360"/>
+        <w:jc w:val="both"/>
+      </w:pPr>
+    </w:p>
+    <w:p>
+      <w:pPr>
+        <w:pStyle w:val="Prrafodelista"/>
+        <w:ind w:left="360"/>
+        <w:jc w:val="both"/>
+      </w:pPr>
+    </w:p>
+    <w:p>
+      <w:pPr>
+        <w:pStyle w:val="Prrafodelista"/>
+        <w:ind w:left="360"/>
+        <w:jc w:val="both"/>
+      </w:pPr>
+    </w:p>
+    <w:p>
+      <w:pPr>
+        <w:pStyle w:val="Prrafodelista"/>
+        <w:ind w:left="360"/>
+        <w:jc w:val="both"/>
+      </w:pPr>
+    </w:p>
+    <w:p>
+      <w:pPr>
+        <w:pStyle w:val="Prrafodelista"/>
+        <w:ind w:left="360"/>
+        <w:jc w:val="both"/>
+      </w:pPr>
+    </w:p>
+    <w:p>
+      <w:pPr>
+        <w:pStyle w:val="Prrafodelista"/>
+        <w:ind w:left="360"/>
+        <w:jc w:val="both"/>
+      </w:pPr>
+    </w:p>
+    <w:p>
+      <w:pPr>
+        <w:pStyle w:val="Prrafodelista"/>
+        <w:ind w:left="360"/>
+        <w:jc w:val="both"/>
+      </w:pPr>
+      <w:r>
+        <w:t>A continuación, se quiere determinar cuantos años tardaría en finalizar la ejecución de Sustracción 3, pues ya se vio anteriormente que la complejidad de este método crece exponencialmente.</w:t>
+      </w:r>
+    </w:p>
+    <w:p>
+      <w:pPr>
+        <w:pStyle w:val="Prrafodelista"/>
+        <w:numPr>
+          <w:ilvl w:val="0"/>
+          <w:numId w:val="3"/>
+        </w:numPr>
+        <w:jc w:val="both"/>
+      </w:pPr>
+      <w:r>
+        <w:t xml:space="preserve">El tiempo expresado en milisegundos es: </w:t>
+      </w:r>
+      <w:r>
+        <w:t>8,50856E+20</w:t>
+      </w:r>
+      <w:r>
+        <w:t xml:space="preserve"> ms.</w:t>
+      </w:r>
+    </w:p>
+    <w:p>
+      <w:pPr>
+        <w:pStyle w:val="Prrafodelista"/>
+        <w:numPr>
+          <w:ilvl w:val="0"/>
+          <w:numId w:val="3"/>
+        </w:numPr>
+        <w:jc w:val="both"/>
+        <w:rPr>
+          <w:rFonts w:ascii="Calibri" w:eastAsia="Times New Roman" w:hAnsi="Calibri" w:cs="Calibri"/>
+          <w:color w:val="000000"/>
+          <w:lang w:eastAsia="es-ES"/>
+        </w:rPr>
+      </w:pPr>
+      <w:r>
+        <w:t xml:space="preserve">El tiempo expresado en años es: </w:t>
+      </w:r>
+      <w:r>
+        <w:rPr>
+          <w:rFonts w:ascii="Calibri" w:eastAsia="Times New Roman" w:hAnsi="Calibri" w:cs="Calibri"/>
+          <w:color w:val="000000"/>
+          <w:lang w:eastAsia="es-ES"/>
+        </w:rPr>
+        <w:t>26.980.469.001</w:t>
+      </w:r>
+      <w:r>
+        <w:rPr>
+          <w:rFonts w:ascii="Calibri" w:eastAsia="Times New Roman" w:hAnsi="Calibri" w:cs="Calibri"/>
+          <w:color w:val="000000"/>
+          <w:lang w:eastAsia="es-ES"/>
+        </w:rPr>
+        <w:t xml:space="preserve"> años.</w:t>
+      </w:r>
+    </w:p>
+    <w:p>
+      <w:pPr>
+        <w:ind w:left="360"/>
+        <w:jc w:val="both"/>
+        <w:rPr>
+          <w:rFonts w:ascii="Calibri" w:eastAsia="Times New Roman" w:hAnsi="Calibri" w:cs="Calibri"/>
+          <w:color w:val="000000"/>
+          <w:lang w:eastAsia="es-ES"/>
+        </w:rPr>
+      </w:pPr>
+      <w:r>
+        <w:rPr>
+          <w:rFonts w:ascii="Calibri" w:eastAsia="Times New Roman" w:hAnsi="Calibri" w:cs="Calibri"/>
+          <w:color w:val="000000"/>
+          <w:lang w:eastAsia="es-ES"/>
+        </w:rPr>
+        <w:t>Es decir, el método Sustracción 3 tarda m</w:t>
+      </w:r>
+      <w:r>
+        <w:rPr>
+          <w:rFonts w:ascii="Calibri" w:eastAsia="Times New Roman" w:hAnsi="Calibri" w:cs="Calibri"/>
+          <w:color w:val="000000"/>
+          <w:lang w:eastAsia="es-ES"/>
+        </w:rPr>
+        <w:t>illones de años en ejecutarse para n = 80.</w:t>
+      </w:r>
+    </w:p>
+    <w:p>
+      <w:pPr>
+        <w:ind w:left="360"/>
+        <w:jc w:val="both"/>
+        <w:rPr>
+          <w:rFonts w:ascii="Calibri" w:eastAsia="Times New Roman" w:hAnsi="Calibri" w:cs="Calibri"/>
+          <w:color w:val="000000"/>
+          <w:lang w:eastAsia="es-ES"/>
+        </w:rPr>
+      </w:pPr>
+      <w:r>
+        <w:rPr>
+          <w:rFonts w:ascii="Calibri" w:eastAsia="Times New Roman" w:hAnsi="Calibri" w:cs="Calibri"/>
+          <w:color w:val="000000"/>
+          <w:lang w:eastAsia="es-ES"/>
+        </w:rPr>
+        <w:lastRenderedPageBreak/>
+        <w:t>Para continuar con la práctica se implementan las clases Sustracción 4 y Sustracción 5 con complejidades O(n</w:t>
+      </w:r>
+      <w:r>
+        <w:rPr>
+          <w:rFonts w:ascii="Calibri" w:eastAsia="Times New Roman" w:hAnsi="Calibri" w:cs="Calibri"/>
+          <w:color w:val="000000"/>
+          <w:vertAlign w:val="superscript"/>
+          <w:lang w:eastAsia="es-ES"/>
+        </w:rPr>
+        <w:t>3</w:t>
+      </w:r>
+      <w:r>
+        <w:rPr>
+          <w:rFonts w:ascii="Calibri" w:eastAsia="Times New Roman" w:hAnsi="Calibri" w:cs="Calibri"/>
+          <w:color w:val="000000"/>
+          <w:lang w:eastAsia="es-ES"/>
+        </w:rPr>
+        <w:t>) y O(3</w:t>
+      </w:r>
+      <w:r>
+        <w:rPr>
+          <w:rFonts w:ascii="Calibri" w:eastAsia="Times New Roman" w:hAnsi="Calibri" w:cs="Calibri"/>
+          <w:color w:val="000000"/>
+          <w:vertAlign w:val="superscript"/>
+          <w:lang w:eastAsia="es-ES"/>
+        </w:rPr>
+        <w:t>n/2</w:t>
+      </w:r>
+      <w:r>
+        <w:rPr>
+          <w:rFonts w:ascii="Calibri" w:eastAsia="Times New Roman" w:hAnsi="Calibri" w:cs="Calibri"/>
+          <w:color w:val="000000"/>
+          <w:lang w:eastAsia="es-ES"/>
+        </w:rPr>
+        <w:t>) respectivamente.</w:t>
+      </w:r>
+    </w:p>
+    <w:p>
+      <w:pPr>
+        <w:pStyle w:val="Prrafodelista"/>
+        <w:numPr>
+          <w:ilvl w:val="0"/>
+          <w:numId w:val="4"/>
+        </w:numPr>
+        <w:jc w:val="both"/>
+        <w:rPr>
+          <w:rFonts w:ascii="Calibri" w:eastAsia="Times New Roman" w:hAnsi="Calibri" w:cs="Calibri"/>
+          <w:color w:val="000000"/>
+          <w:lang w:eastAsia="es-ES"/>
+        </w:rPr>
+      </w:pPr>
+      <w:r>
+        <w:rPr>
+          <w:rFonts w:ascii="Calibri" w:eastAsia="Times New Roman" w:hAnsi="Calibri" w:cs="Calibri"/>
+          <w:color w:val="000000"/>
+          <w:u w:val="single"/>
+          <w:lang w:eastAsia="es-ES"/>
+        </w:rPr>
+        <w:t>Sustracción 4:</w:t>
+      </w:r>
+      <w:r>
+        <w:rPr>
+          <w:rFonts w:ascii="Calibri" w:eastAsia="Times New Roman" w:hAnsi="Calibri" w:cs="Calibri"/>
+          <w:color w:val="000000"/>
+          <w:lang w:eastAsia="es-ES"/>
+        </w:rPr>
+        <w:t xml:space="preserve"> Este algo</w:t>
+      </w:r>
+      <w:r>
+        <w:rPr>
+          <w:rFonts w:ascii="Calibri" w:eastAsia="Times New Roman" w:hAnsi="Calibri" w:cs="Calibri"/>
+          <w:color w:val="000000"/>
+          <w:lang w:eastAsia="es-ES"/>
+        </w:rPr>
+        <w:t xml:space="preserve">ritmo, como bien se especificó anteriormente, tiene una complejidad </w:t>
+      </w:r>
+      <w:r>
+        <w:rPr>
+          <w:rFonts w:ascii="Calibri" w:eastAsia="Times New Roman" w:hAnsi="Calibri" w:cs="Calibri"/>
+          <w:color w:val="000000"/>
+          <w:lang w:eastAsia="es-ES"/>
+        </w:rPr>
+        <w:t>O(n</w:t>
+      </w:r>
+      <w:r>
+        <w:rPr>
+          <w:rFonts w:ascii="Calibri" w:eastAsia="Times New Roman" w:hAnsi="Calibri" w:cs="Calibri"/>
+          <w:color w:val="000000"/>
+          <w:vertAlign w:val="superscript"/>
+          <w:lang w:eastAsia="es-ES"/>
+        </w:rPr>
+        <w:t>3</w:t>
+      </w:r>
+      <w:r>
+        <w:rPr>
+          <w:rFonts w:ascii="Calibri" w:eastAsia="Times New Roman" w:hAnsi="Calibri" w:cs="Calibri"/>
+          <w:color w:val="000000"/>
+          <w:lang w:eastAsia="es-ES"/>
+        </w:rPr>
+        <w:t>)</w:t>
+      </w:r>
+      <w:r>
+        <w:rPr>
+          <w:rFonts w:ascii="Calibri" w:eastAsia="Times New Roman" w:hAnsi="Calibri" w:cs="Calibri"/>
+          <w:color w:val="000000"/>
+          <w:lang w:eastAsia="es-ES"/>
+        </w:rPr>
+        <w:t>. Como se ve, los datos cumplen lo esperado de una complejidad de este tipo.</w:t>
+      </w:r>
+    </w:p>
+    <w:p>
+      <w:pPr>
+        <w:pStyle w:val="Prrafodelista"/>
+        <w:jc w:val="both"/>
+        <w:rPr>
+          <w:rFonts w:ascii="Calibri" w:eastAsia="Times New Roman" w:hAnsi="Calibri" w:cs="Calibri"/>
+          <w:color w:val="000000"/>
+          <w:sz w:val="10"/>
+          <w:szCs w:val="10"/>
+          <w:lang w:eastAsia="es-ES"/>
+        </w:rPr>
+      </w:pPr>
+      <w:r>
+        <w:rPr>
+          <w:noProof/>
+        </w:rPr>
+        <w:drawing>
+          <wp:anchor distT="0" distB="0" distL="114300" distR="114300" simplePos="0" relativeHeight="251663360" behindDoc="0" locked="0" layoutInCell="1" allowOverlap="1" wp14:anchorId="04A92EA8" wp14:editId="264FD30A">
+            <wp:simplePos x="0" y="0"/>
+            <wp:positionH relativeFrom="margin">
+              <wp:align>center</wp:align>
+            </wp:positionH>
+            <wp:positionV relativeFrom="paragraph">
+              <wp:posOffset>1468534</wp:posOffset>
+            </wp:positionV>
+            <wp:extent cx="5029200" cy="3074035"/>
+            <wp:effectExtent l="0" t="0" r="0" b="12065"/>
+            <wp:wrapSquare wrapText="bothSides"/>
+            <wp:docPr id="1810927937" name="Gráfico 1">
+              <a:extLst xmlns:a="http://schemas.openxmlformats.org/drawingml/2006/main">
+                <a:ext uri="{FF2B5EF4-FFF2-40B4-BE49-F238E27FC236}">
+                  <a16:creationId xmlns:a16="http://schemas.microsoft.com/office/drawing/2014/main" id="{5C54DB81-20C5-74D0-FE3B-D672BBA9FDAF}"/>
+                </a:ext>
+              </a:extLst>
+            </wp:docPr>
+            <wp:cNvGraphicFramePr/>
+            <a:graphic xmlns:a="http://schemas.openxmlformats.org/drawingml/2006/main">
+              <a:graphicData uri="http://schemas.openxmlformats.org/drawingml/2006/chart">
+                <c:chart xmlns:c="http://schemas.openxmlformats.org/drawingml/2006/chart" xmlns:r="http://schemas.openxmlformats.org/officeDocument/2006/relationships" r:id="rId9"/>
+              </a:graphicData>
+            </a:graphic>
+            <wp14:sizeRelH relativeFrom="margin">
+              <wp14:pctWidth>0</wp14:pctWidth>
+            </wp14:sizeRelH>
+            <wp14:sizeRelV relativeFrom="margin">
+              <wp14:pctHeight>0</wp14:pctHeight>
+            </wp14:sizeRelV>
+          </wp:anchor>
+        </w:drawing>
+      </w:r>
+    </w:p>
+    <w:tbl>
+      <w:tblPr>
+        <w:tblStyle w:val="Tablaconcuadrcula"/>
+        <w:tblW w:w="5000" w:type="pct"/>
+        <w:tblBorders>
+          <w:top w:val="none" w:sz="0" w:space="0" w:color="auto"/>
+          <w:left w:val="none" w:sz="0" w:space="0" w:color="auto"/>
+          <w:bottom w:val="none" w:sz="0" w:space="0" w:color="auto"/>
+          <w:right w:val="none" w:sz="0" w:space="0" w:color="auto"/>
+          <w:insideH w:val="none" w:sz="0" w:space="0" w:color="auto"/>
+          <w:insideV w:val="none" w:sz="0" w:space="0" w:color="auto"/>
+        </w:tblBorders>
+        <w:tblLook w:val="04A0" w:firstRow="1" w:lastRow="0" w:firstColumn="1" w:lastColumn="0" w:noHBand="0" w:noVBand="1"/>
+      </w:tblPr>
+      <w:tblGrid>
+        <w:gridCol w:w="4249"/>
+        <w:gridCol w:w="4255"/>
+      </w:tblGrid>
+      <w:tr>
+        <w:tc>
+          <w:tcPr>
+            <w:tcW w:w="2498" w:type="pct"/>
+            <w:tcBorders>
+              <w:bottom w:val="single" w:sz="12" w:space="0" w:color="2E74B5" w:themeColor="accent1" w:themeShade="BF"/>
+              <w:right w:val="single" w:sz="6" w:space="0" w:color="2E74B5" w:themeColor="accent1" w:themeShade="BF"/>
+            </w:tcBorders>
+            <w:shd w:val="clear" w:color="auto" w:fill="DEEAF6" w:themeFill="accent1" w:themeFillTint="33"/>
+            <w:vAlign w:val="center"/>
+          </w:tcPr>
+          <w:p>
+            <w:pPr>
+              <w:pStyle w:val="Prrafodelista"/>
+              <w:rPr>
+                <w:b/>
+              </w:rPr>
+            </w:pPr>
+            <w:r>
+              <w:rPr>
+                <w:b/>
+              </w:rPr>
+              <w:t xml:space="preserve">                        </w:t>
+            </w:r>
+            <w:r>
+              <w:rPr>
+                <w:b/>
+              </w:rPr>
+              <w:t>n</w:t>
+            </w:r>
+          </w:p>
+        </w:tc>
+        <w:tc>
+          <w:tcPr>
+            <w:tcW w:w="2502" w:type="pct"/>
+            <w:tcBorders>
+              <w:left w:val="single" w:sz="6" w:space="0" w:color="2E74B5" w:themeColor="accent1" w:themeShade="BF"/>
+              <w:bottom w:val="single" w:sz="12" w:space="0" w:color="2E74B5" w:themeColor="accent1" w:themeShade="BF"/>
+            </w:tcBorders>
+            <w:shd w:val="clear" w:color="auto" w:fill="DEEAF6" w:themeFill="accent1" w:themeFillTint="33"/>
+            <w:vAlign w:val="center"/>
+          </w:tcPr>
+          <w:p>
+            <w:pPr>
+              <w:pStyle w:val="Prrafodelista"/>
+              <w:ind w:left="0"/>
+              <w:jc w:val="center"/>
+              <w:rPr>
+                <w:b/>
+              </w:rPr>
+            </w:pPr>
+            <w:r>
+              <w:rPr>
+                <w:b/>
+              </w:rPr>
+              <w:t>Algoritmo Sustracción 4</w:t>
+            </w:r>
+          </w:p>
+        </w:tc>
+      </w:tr>
+      <w:tr>
+        <w:tc>
+          <w:tcPr>
+            <w:tcW w:w="2498" w:type="pct"/>
+            <w:tcBorders>
+              <w:top w:val="single" w:sz="12" w:space="0" w:color="2E74B5" w:themeColor="accent1" w:themeShade="BF"/>
+              <w:right w:val="single" w:sz="6" w:space="0" w:color="2E74B5" w:themeColor="accent1" w:themeShade="BF"/>
+            </w:tcBorders>
+            <w:vAlign w:val="center"/>
+          </w:tcPr>
+          <w:p>
+            <w:pPr>
+              <w:pStyle w:val="Prrafodelista"/>
+              <w:ind w:left="0"/>
+              <w:jc w:val="center"/>
+            </w:pPr>
+            <w:r>
+              <w:t>100</w:t>
+            </w:r>
+          </w:p>
+        </w:tc>
+        <w:tc>
+          <w:tcPr>
+            <w:tcW w:w="2502" w:type="pct"/>
+            <w:tcBorders>
+              <w:top w:val="single" w:sz="12" w:space="0" w:color="2E74B5" w:themeColor="accent1" w:themeShade="BF"/>
+              <w:left w:val="single" w:sz="6" w:space="0" w:color="2E74B5" w:themeColor="accent1" w:themeShade="BF"/>
+            </w:tcBorders>
+            <w:vAlign w:val="center"/>
+          </w:tcPr>
+          <w:p>
+            <w:pPr>
+              <w:jc w:val="center"/>
+              <w:rPr>
+                <w:rFonts w:ascii="Calibri" w:hAnsi="Calibri" w:cs="Calibri"/>
+                <w:color w:val="000000"/>
+              </w:rPr>
+            </w:pPr>
+            <w:r>
+              <w:rPr>
+                <w:rFonts w:ascii="Calibri" w:hAnsi="Calibri" w:cs="Calibri"/>
+                <w:color w:val="000000"/>
+              </w:rPr>
+              <w:t>1.88</w:t>
+            </w:r>
+          </w:p>
+        </w:tc>
+      </w:tr>
+      <w:tr>
+        <w:tc>
+          <w:tcPr>
+            <w:tcW w:w="2498" w:type="pct"/>
+            <w:tcBorders>
+              <w:right w:val="single" w:sz="6" w:space="0" w:color="2E74B5" w:themeColor="accent1" w:themeShade="BF"/>
+            </w:tcBorders>
+            <w:vAlign w:val="center"/>
+          </w:tcPr>
+          <w:p>
+            <w:pPr>
+              <w:jc w:val="center"/>
+              <w:rPr>
+                <w:rFonts w:ascii="Calibri" w:hAnsi="Calibri" w:cs="Calibri"/>
+                <w:color w:val="000000"/>
+              </w:rPr>
+            </w:pPr>
+            <w:r>
+              <w:rPr>
+                <w:rFonts w:ascii="Calibri" w:hAnsi="Calibri" w:cs="Calibri"/>
+                <w:color w:val="000000"/>
+              </w:rPr>
+              <w:t>200</w:t>
+            </w:r>
+          </w:p>
+        </w:tc>
+        <w:tc>
+          <w:tcPr>
+            <w:tcW w:w="2502" w:type="pct"/>
+            <w:tcBorders>
+              <w:left w:val="single" w:sz="6" w:space="0" w:color="2E74B5" w:themeColor="accent1" w:themeShade="BF"/>
+            </w:tcBorders>
+            <w:vAlign w:val="center"/>
+          </w:tcPr>
+          <w:p>
+            <w:pPr>
+              <w:jc w:val="center"/>
+              <w:rPr>
+                <w:rFonts w:ascii="Calibri" w:hAnsi="Calibri" w:cs="Calibri"/>
+                <w:color w:val="000000"/>
+              </w:rPr>
+            </w:pPr>
+            <w:r>
+              <w:rPr>
+                <w:rFonts w:ascii="Calibri" w:hAnsi="Calibri" w:cs="Calibri"/>
+                <w:color w:val="000000"/>
+              </w:rPr>
+              <w:t>175</w:t>
+            </w:r>
+          </w:p>
+        </w:tc>
+      </w:tr>
+      <w:tr>
+        <w:tc>
+          <w:tcPr>
+            <w:tcW w:w="2498" w:type="pct"/>
+            <w:tcBorders>
+              <w:right w:val="single" w:sz="6" w:space="0" w:color="2E74B5" w:themeColor="accent1" w:themeShade="BF"/>
+            </w:tcBorders>
+            <w:vAlign w:val="center"/>
+          </w:tcPr>
+          <w:p>
+            <w:pPr>
+              <w:jc w:val="center"/>
+              <w:rPr>
+                <w:rFonts w:ascii="Calibri" w:hAnsi="Calibri" w:cs="Calibri"/>
+                <w:color w:val="000000"/>
+              </w:rPr>
+            </w:pPr>
+            <w:r>
+              <w:rPr>
+                <w:rFonts w:ascii="Calibri" w:hAnsi="Calibri" w:cs="Calibri"/>
+                <w:color w:val="000000"/>
+              </w:rPr>
+              <w:t>400</w:t>
+            </w:r>
+          </w:p>
+        </w:tc>
+        <w:tc>
+          <w:tcPr>
+            <w:tcW w:w="2502" w:type="pct"/>
+            <w:tcBorders>
+              <w:left w:val="single" w:sz="6" w:space="0" w:color="2E74B5" w:themeColor="accent1" w:themeShade="BF"/>
+            </w:tcBorders>
+            <w:vAlign w:val="center"/>
+          </w:tcPr>
+          <w:p>
+            <w:pPr>
+              <w:jc w:val="center"/>
+              <w:rPr>
+                <w:rFonts w:ascii="Calibri" w:hAnsi="Calibri" w:cs="Calibri"/>
+                <w:color w:val="000000"/>
+              </w:rPr>
+            </w:pPr>
+            <w:r>
+              <w:rPr>
+                <w:rFonts w:ascii="Calibri" w:hAnsi="Calibri" w:cs="Calibri"/>
+                <w:color w:val="000000"/>
+              </w:rPr>
+              <w:t>1195</w:t>
+            </w:r>
+          </w:p>
+        </w:tc>
+      </w:tr>
+      <w:tr>
+        <w:tc>
+          <w:tcPr>
+            <w:tcW w:w="2498" w:type="pct"/>
+            <w:tcBorders>
+              <w:right w:val="single" w:sz="6" w:space="0" w:color="2E74B5" w:themeColor="accent1" w:themeShade="BF"/>
+            </w:tcBorders>
+            <w:vAlign w:val="center"/>
+          </w:tcPr>
+          <w:p>
+            <w:pPr>
+              <w:jc w:val="center"/>
+              <w:rPr>
+                <w:rFonts w:ascii="Calibri" w:hAnsi="Calibri" w:cs="Calibri"/>
+                <w:color w:val="000000"/>
+              </w:rPr>
+            </w:pPr>
+            <w:r>
+              <w:rPr>
+                <w:rFonts w:ascii="Calibri" w:hAnsi="Calibri" w:cs="Calibri"/>
+                <w:color w:val="000000"/>
+              </w:rPr>
+              <w:t>800</w:t>
+            </w:r>
+          </w:p>
+        </w:tc>
+        <w:tc>
+          <w:tcPr>
+            <w:tcW w:w="2502" w:type="pct"/>
+            <w:tcBorders>
+              <w:left w:val="single" w:sz="6" w:space="0" w:color="2E74B5" w:themeColor="accent1" w:themeShade="BF"/>
+            </w:tcBorders>
+            <w:vAlign w:val="center"/>
+          </w:tcPr>
+          <w:p>
+            <w:pPr>
+              <w:jc w:val="center"/>
+              <w:rPr>
+                <w:rFonts w:ascii="Calibri" w:hAnsi="Calibri" w:cs="Calibri"/>
+                <w:color w:val="000000"/>
+              </w:rPr>
+            </w:pPr>
+            <w:r>
+              <w:rPr>
+                <w:rFonts w:ascii="Calibri" w:hAnsi="Calibri" w:cs="Calibri"/>
+                <w:color w:val="000000"/>
+              </w:rPr>
+              <w:t>9095</w:t>
+            </w:r>
+          </w:p>
+        </w:tc>
+      </w:tr>
+      <w:tr>
+        <w:tc>
+          <w:tcPr>
+            <w:tcW w:w="2498" w:type="pct"/>
+            <w:tcBorders>
+              <w:right w:val="single" w:sz="6" w:space="0" w:color="2E74B5" w:themeColor="accent1" w:themeShade="BF"/>
+            </w:tcBorders>
+            <w:vAlign w:val="center"/>
+          </w:tcPr>
+          <w:p>
+            <w:pPr>
+              <w:jc w:val="center"/>
+              <w:rPr>
+                <w:rFonts w:ascii="Calibri" w:hAnsi="Calibri" w:cs="Calibri"/>
+                <w:color w:val="000000"/>
+              </w:rPr>
+            </w:pPr>
+            <w:r>
+              <w:rPr>
+                <w:rFonts w:ascii="Calibri" w:hAnsi="Calibri" w:cs="Calibri"/>
+                <w:color w:val="000000"/>
+              </w:rPr>
+              <w:t>1600</w:t>
+            </w:r>
+          </w:p>
+        </w:tc>
+        <w:tc>
+          <w:tcPr>
+            <w:tcW w:w="2502" w:type="pct"/>
+            <w:tcBorders>
+              <w:left w:val="single" w:sz="6" w:space="0" w:color="2E74B5" w:themeColor="accent1" w:themeShade="BF"/>
+            </w:tcBorders>
+            <w:vAlign w:val="center"/>
+          </w:tcPr>
+          <w:p>
+            <w:pPr>
+              <w:jc w:val="center"/>
+              <w:rPr>
+                <w:rFonts w:ascii="Calibri" w:hAnsi="Calibri" w:cs="Calibri"/>
+                <w:color w:val="000000"/>
+              </w:rPr>
+            </w:pPr>
+            <w:r>
+              <w:rPr>
+                <w:rFonts w:ascii="Calibri" w:hAnsi="Calibri" w:cs="Calibri"/>
+                <w:color w:val="000000"/>
+              </w:rPr>
+              <w:t>73426</w:t>
+            </w:r>
+          </w:p>
+        </w:tc>
+      </w:tr>
+      <w:tr>
+        <w:tc>
+          <w:tcPr>
+            <w:tcW w:w="2498" w:type="pct"/>
+            <w:tcBorders>
+              <w:right w:val="single" w:sz="6" w:space="0" w:color="2E74B5" w:themeColor="accent1" w:themeShade="BF"/>
+            </w:tcBorders>
+            <w:vAlign w:val="center"/>
+          </w:tcPr>
+          <w:p>
+            <w:pPr>
+              <w:jc w:val="center"/>
+              <w:rPr>
+                <w:rFonts w:ascii="Calibri" w:hAnsi="Calibri" w:cs="Calibri"/>
+                <w:color w:val="000000"/>
+              </w:rPr>
+            </w:pPr>
+            <w:r>
+              <w:rPr>
+                <w:rFonts w:ascii="Calibri" w:hAnsi="Calibri" w:cs="Calibri"/>
+                <w:color w:val="000000"/>
+              </w:rPr>
+              <w:t>3200</w:t>
+            </w:r>
+          </w:p>
+        </w:tc>
+        <w:tc>
+          <w:tcPr>
+            <w:tcW w:w="2502" w:type="pct"/>
+            <w:tcBorders>
+              <w:left w:val="single" w:sz="6" w:space="0" w:color="2E74B5" w:themeColor="accent1" w:themeShade="BF"/>
+            </w:tcBorders>
+            <w:vAlign w:val="center"/>
+          </w:tcPr>
+          <w:p>
+            <w:pPr>
+              <w:jc w:val="center"/>
+              <w:rPr>
+                <w:rFonts w:ascii="Calibri" w:hAnsi="Calibri" w:cs="Calibri"/>
+                <w:color w:val="000000"/>
+              </w:rPr>
+            </w:pPr>
+            <w:r>
+              <w:rPr>
+                <w:rFonts w:ascii="Calibri" w:hAnsi="Calibri" w:cs="Calibri"/>
+                <w:color w:val="000000"/>
+              </w:rPr>
+              <w:t>659954</w:t>
+            </w:r>
+          </w:p>
+        </w:tc>
+      </w:tr>
+    </w:tbl>
+    <w:p>
+      <w:pPr>
+        <w:jc w:val="both"/>
+        <w:rPr>
+          <w:rFonts w:ascii="Calibri" w:eastAsia="Times New Roman" w:hAnsi="Calibri" w:cs="Calibri"/>
+          <w:color w:val="000000"/>
+          <w:lang w:eastAsia="es-ES"/>
+        </w:rPr>
+      </w:pPr>
+    </w:p>
+    <w:p>
+      <w:pPr>
+        <w:jc w:val="both"/>
+        <w:rPr>
+          <w:rFonts w:ascii="Calibri" w:eastAsia="Times New Roman" w:hAnsi="Calibri" w:cs="Calibri"/>
+          <w:color w:val="000000"/>
+          <w:lang w:eastAsia="es-ES"/>
+        </w:rPr>
+      </w:pPr>
+    </w:p>
+    <w:p>
+      <w:pPr>
+        <w:pStyle w:val="Prrafodelista"/>
+        <w:numPr>
+          <w:ilvl w:val="0"/>
+          <w:numId w:val="4"/>
+        </w:numPr>
+        <w:tabs>
+          <w:tab w:val="left" w:pos="5729"/>
+        </w:tabs>
+        <w:rPr>
+          <w:rFonts w:ascii="Calibri" w:eastAsia="Times New Roman" w:hAnsi="Calibri" w:cs="Calibri"/>
+          <w:lang w:eastAsia="es-ES"/>
+        </w:rPr>
+      </w:pPr>
+      <w:r>
+        <w:rPr>
+          <w:rFonts w:ascii="Calibri" w:eastAsia="Times New Roman" w:hAnsi="Calibri" w:cs="Calibri"/>
+          <w:u w:val="single"/>
+          <w:lang w:eastAsia="es-ES"/>
+        </w:rPr>
+        <w:t>Sustracción 5</w:t>
+      </w:r>
+      <w:r>
+        <w:rPr>
+          <w:rFonts w:ascii="Calibri" w:eastAsia="Times New Roman" w:hAnsi="Calibri" w:cs="Calibri"/>
+          <w:lang w:eastAsia="es-ES"/>
+        </w:rPr>
+        <w:t xml:space="preserve">: Este algoritmo tiene una complejidad </w:t>
+      </w:r>
+      <w:r>
+        <w:rPr>
+          <w:rFonts w:ascii="Calibri" w:eastAsia="Times New Roman" w:hAnsi="Calibri" w:cs="Calibri"/>
+          <w:color w:val="000000"/>
+          <w:lang w:eastAsia="es-ES"/>
+        </w:rPr>
+        <w:t>O(3</w:t>
+      </w:r>
+      <w:r>
+        <w:rPr>
+          <w:rFonts w:ascii="Calibri" w:eastAsia="Times New Roman" w:hAnsi="Calibri" w:cs="Calibri"/>
+          <w:color w:val="000000"/>
+          <w:vertAlign w:val="superscript"/>
+          <w:lang w:eastAsia="es-ES"/>
+        </w:rPr>
+        <w:t>n/2</w:t>
+      </w:r>
+      <w:r>
+        <w:rPr>
+          <w:rFonts w:ascii="Calibri" w:eastAsia="Times New Roman" w:hAnsi="Calibri" w:cs="Calibri"/>
+          <w:color w:val="000000"/>
+          <w:lang w:eastAsia="es-ES"/>
+        </w:rPr>
+        <w:t>)</w:t>
+      </w:r>
+      <w:r>
+        <w:rPr>
+          <w:rFonts w:ascii="Calibri" w:eastAsia="Times New Roman" w:hAnsi="Calibri" w:cs="Calibri"/>
+          <w:color w:val="000000"/>
+          <w:lang w:eastAsia="es-ES"/>
+        </w:rPr>
+        <w:t>. Como se observa, los datos obtenidos tanto en la tabla como en la gráfica son los esperados.</w:t>
+      </w:r>
+    </w:p>
+    <w:p>
+      <w:pPr>
+        <w:pStyle w:val="Prrafodelista"/>
+        <w:tabs>
+          <w:tab w:val="left" w:pos="5729"/>
+        </w:tabs>
+        <w:rPr>
+          <w:rFonts w:ascii="Calibri" w:eastAsia="Times New Roman" w:hAnsi="Calibri" w:cs="Calibri"/>
+          <w:sz w:val="12"/>
+          <w:szCs w:val="12"/>
+          <w:lang w:eastAsia="es-ES"/>
+        </w:rPr>
+      </w:pPr>
+    </w:p>
+    <w:p>
+      <w:pPr>
+        <w:pStyle w:val="Prrafodelista"/>
+        <w:tabs>
+          <w:tab w:val="left" w:pos="5729"/>
+        </w:tabs>
+        <w:rPr>
+          <w:rFonts w:ascii="Calibri" w:eastAsia="Times New Roman" w:hAnsi="Calibri" w:cs="Calibri"/>
+          <w:sz w:val="10"/>
+          <w:szCs w:val="10"/>
+          <w:lang w:eastAsia="es-ES"/>
+        </w:rPr>
+      </w:pPr>
+    </w:p>
+    <w:tbl>
+      <w:tblPr>
+        <w:tblStyle w:val="Tablaconcuadrcula"/>
+        <w:tblW w:w="5000" w:type="pct"/>
+        <w:tblBorders>
+          <w:top w:val="none" w:sz="0" w:space="0" w:color="auto"/>
+          <w:left w:val="none" w:sz="0" w:space="0" w:color="auto"/>
+          <w:bottom w:val="none" w:sz="0" w:space="0" w:color="auto"/>
+          <w:right w:val="none" w:sz="0" w:space="0" w:color="auto"/>
+          <w:insideH w:val="none" w:sz="0" w:space="0" w:color="auto"/>
+          <w:insideV w:val="none" w:sz="0" w:space="0" w:color="auto"/>
+        </w:tblBorders>
+        <w:tblLook w:val="04A0" w:firstRow="1" w:lastRow="0" w:firstColumn="1" w:lastColumn="0" w:noHBand="0" w:noVBand="1"/>
+      </w:tblPr>
+      <w:tblGrid>
+        <w:gridCol w:w="4249"/>
+        <w:gridCol w:w="4255"/>
+      </w:tblGrid>
+      <w:tr>
+        <w:tc>
+          <w:tcPr>
+            <w:tcW w:w="2498" w:type="pct"/>
+            <w:tcBorders>
+              <w:bottom w:val="single" w:sz="12" w:space="0" w:color="2E74B5" w:themeColor="accent1" w:themeShade="BF"/>
+              <w:right w:val="single" w:sz="6" w:space="0" w:color="2E74B5" w:themeColor="accent1" w:themeShade="BF"/>
+            </w:tcBorders>
+            <w:shd w:val="clear" w:color="auto" w:fill="DEEAF6" w:themeFill="accent1" w:themeFillTint="33"/>
+            <w:vAlign w:val="center"/>
+          </w:tcPr>
+          <w:p>
+            <w:pPr>
+              <w:pStyle w:val="Prrafodelista"/>
+              <w:rPr>
+                <w:b/>
+              </w:rPr>
+            </w:pPr>
+            <w:r>
+              <w:rPr>
+                <w:b/>
+              </w:rPr>
+              <w:t xml:space="preserve">                        </w:t>
+            </w:r>
+            <w:r>
+              <w:rPr>
+                <w:b/>
+              </w:rPr>
+              <w:t>n</w:t>
+            </w:r>
+          </w:p>
+        </w:tc>
+        <w:tc>
+          <w:tcPr>
+            <w:tcW w:w="2502" w:type="pct"/>
+            <w:tcBorders>
+              <w:left w:val="single" w:sz="6" w:space="0" w:color="2E74B5" w:themeColor="accent1" w:themeShade="BF"/>
+              <w:bottom w:val="single" w:sz="12" w:space="0" w:color="2E74B5" w:themeColor="accent1" w:themeShade="BF"/>
+            </w:tcBorders>
+            <w:shd w:val="clear" w:color="auto" w:fill="DEEAF6" w:themeFill="accent1" w:themeFillTint="33"/>
+            <w:vAlign w:val="center"/>
+          </w:tcPr>
+          <w:p>
+            <w:pPr>
+              <w:pStyle w:val="Prrafodelista"/>
+              <w:ind w:left="0"/>
+              <w:jc w:val="center"/>
+              <w:rPr>
+                <w:b/>
+              </w:rPr>
+            </w:pPr>
+            <w:r>
+              <w:rPr>
+                <w:b/>
+              </w:rPr>
+              <w:t>Algoritmo S</w:t>
+            </w:r>
+            <w:r>
+              <w:rPr>
+                <w:b/>
+              </w:rPr>
+              <w:t>ustracción 5</w:t>
+            </w:r>
+          </w:p>
+        </w:tc>
+      </w:tr>
+      <w:tr>
+        <w:tc>
+          <w:tcPr>
+            <w:tcW w:w="2498" w:type="pct"/>
+            <w:tcBorders>
+              <w:top w:val="single" w:sz="12" w:space="0" w:color="2E74B5" w:themeColor="accent1" w:themeShade="BF"/>
+              <w:right w:val="single" w:sz="6" w:space="0" w:color="2E74B5" w:themeColor="accent1" w:themeShade="BF"/>
+            </w:tcBorders>
+            <w:vAlign w:val="center"/>
+          </w:tcPr>
+          <w:p>
+            <w:pPr>
+              <w:pStyle w:val="Prrafodelista"/>
+              <w:ind w:left="0"/>
+              <w:jc w:val="center"/>
+            </w:pPr>
+            <w:r>
+              <w:t>30</w:t>
+            </w:r>
+          </w:p>
+        </w:tc>
+        <w:tc>
+          <w:tcPr>
+            <w:tcW w:w="2502" w:type="pct"/>
+            <w:tcBorders>
+              <w:top w:val="single" w:sz="12" w:space="0" w:color="2E74B5" w:themeColor="accent1" w:themeShade="BF"/>
+              <w:left w:val="single" w:sz="6" w:space="0" w:color="2E74B5" w:themeColor="accent1" w:themeShade="BF"/>
+            </w:tcBorders>
+            <w:vAlign w:val="center"/>
+          </w:tcPr>
+          <w:p>
+            <w:pPr>
+              <w:jc w:val="center"/>
+              <w:rPr>
+                <w:rFonts w:ascii="Calibri" w:hAnsi="Calibri" w:cs="Calibri"/>
+                <w:color w:val="000000"/>
+              </w:rPr>
+            </w:pPr>
+            <w:r>
+              <w:rPr>
+                <w:rFonts w:ascii="Calibri" w:hAnsi="Calibri" w:cs="Calibri"/>
+                <w:color w:val="000000"/>
+              </w:rPr>
+              <w:t>4930</w:t>
+            </w:r>
+          </w:p>
+        </w:tc>
+      </w:tr>
+      <w:tr>
+        <w:tc>
+          <w:tcPr>
+            <w:tcW w:w="2498" w:type="pct"/>
+            <w:tcBorders>
+              <w:right w:val="single" w:sz="6" w:space="0" w:color="2E74B5" w:themeColor="accent1" w:themeShade="BF"/>
+            </w:tcBorders>
+            <w:vAlign w:val="center"/>
+          </w:tcPr>
+          <w:p>
+            <w:pPr>
+              <w:jc w:val="center"/>
+              <w:rPr>
+                <w:rFonts w:ascii="Calibri" w:hAnsi="Calibri" w:cs="Calibri"/>
+                <w:color w:val="000000"/>
+              </w:rPr>
+            </w:pPr>
+            <w:r>
+              <w:rPr>
+                <w:rFonts w:ascii="Calibri" w:hAnsi="Calibri" w:cs="Calibri"/>
+                <w:color w:val="000000"/>
+              </w:rPr>
+              <w:t>32</w:t>
+            </w:r>
+          </w:p>
+        </w:tc>
+        <w:tc>
+          <w:tcPr>
+            <w:tcW w:w="2502" w:type="pct"/>
+            <w:tcBorders>
+              <w:left w:val="single" w:sz="6" w:space="0" w:color="2E74B5" w:themeColor="accent1" w:themeShade="BF"/>
+            </w:tcBorders>
+            <w:vAlign w:val="center"/>
+          </w:tcPr>
+          <w:p>
+            <w:pPr>
+              <w:jc w:val="center"/>
+              <w:rPr>
+                <w:rFonts w:ascii="Calibri" w:hAnsi="Calibri" w:cs="Calibri"/>
+                <w:color w:val="000000"/>
+              </w:rPr>
+            </w:pPr>
+            <w:r>
+              <w:rPr>
+                <w:rFonts w:ascii="Calibri" w:hAnsi="Calibri" w:cs="Calibri"/>
+                <w:color w:val="000000"/>
+              </w:rPr>
+              <w:t>14857</w:t>
+            </w:r>
+          </w:p>
+        </w:tc>
+      </w:tr>
+      <w:tr>
+        <w:tc>
+          <w:tcPr>
+            <w:tcW w:w="2498" w:type="pct"/>
+            <w:tcBorders>
+              <w:right w:val="single" w:sz="6" w:space="0" w:color="2E74B5" w:themeColor="accent1" w:themeShade="BF"/>
+            </w:tcBorders>
+            <w:vAlign w:val="center"/>
+          </w:tcPr>
+          <w:p>
+            <w:pPr>
+              <w:jc w:val="center"/>
+              <w:rPr>
+                <w:rFonts w:ascii="Calibri" w:hAnsi="Calibri" w:cs="Calibri"/>
+                <w:color w:val="000000"/>
+              </w:rPr>
+            </w:pPr>
+            <w:r>
+              <w:rPr>
+                <w:rFonts w:ascii="Calibri" w:hAnsi="Calibri" w:cs="Calibri"/>
+                <w:color w:val="000000"/>
+              </w:rPr>
+              <w:t>34</w:t>
+            </w:r>
+          </w:p>
+        </w:tc>
+        <w:tc>
+          <w:tcPr>
+            <w:tcW w:w="2502" w:type="pct"/>
+            <w:tcBorders>
+              <w:left w:val="single" w:sz="6" w:space="0" w:color="2E74B5" w:themeColor="accent1" w:themeShade="BF"/>
+            </w:tcBorders>
+            <w:vAlign w:val="center"/>
+          </w:tcPr>
+          <w:p>
+            <w:pPr>
+              <w:jc w:val="center"/>
+              <w:rPr>
+                <w:rFonts w:ascii="Calibri" w:hAnsi="Calibri" w:cs="Calibri"/>
+                <w:color w:val="000000"/>
+              </w:rPr>
+            </w:pPr>
+            <w:r>
+              <w:rPr>
+                <w:rFonts w:ascii="Calibri" w:hAnsi="Calibri" w:cs="Calibri"/>
+                <w:color w:val="000000"/>
+              </w:rPr>
+              <w:t>54850</w:t>
+            </w:r>
+          </w:p>
+        </w:tc>
+      </w:tr>
+      <w:tr>
+        <w:tc>
+          <w:tcPr>
+            <w:tcW w:w="2498" w:type="pct"/>
+            <w:tcBorders>
+              <w:right w:val="single" w:sz="6" w:space="0" w:color="2E74B5" w:themeColor="accent1" w:themeShade="BF"/>
+            </w:tcBorders>
+            <w:vAlign w:val="center"/>
+          </w:tcPr>
+          <w:p>
+            <w:pPr>
+              <w:jc w:val="center"/>
+              <w:rPr>
+                <w:rFonts w:ascii="Calibri" w:hAnsi="Calibri" w:cs="Calibri"/>
+                <w:color w:val="000000"/>
+              </w:rPr>
+            </w:pPr>
+            <w:r>
+              <w:rPr>
+                <w:rFonts w:ascii="Calibri" w:hAnsi="Calibri" w:cs="Calibri"/>
+                <w:color w:val="000000"/>
+              </w:rPr>
+              <w:t>36</w:t>
+            </w:r>
+          </w:p>
+        </w:tc>
+        <w:tc>
+          <w:tcPr>
+            <w:tcW w:w="2502" w:type="pct"/>
+            <w:tcBorders>
+              <w:left w:val="single" w:sz="6" w:space="0" w:color="2E74B5" w:themeColor="accent1" w:themeShade="BF"/>
+            </w:tcBorders>
+            <w:vAlign w:val="center"/>
+          </w:tcPr>
+          <w:p>
+            <w:pPr>
+              <w:jc w:val="center"/>
+              <w:rPr>
+                <w:rFonts w:ascii="Calibri" w:hAnsi="Calibri" w:cs="Calibri"/>
+                <w:color w:val="000000"/>
+              </w:rPr>
+            </w:pPr>
+            <w:r>
+              <w:rPr>
+                <w:rFonts w:ascii="Calibri" w:hAnsi="Calibri" w:cs="Calibri"/>
+                <w:color w:val="000000"/>
+              </w:rPr>
+              <w:t>135243</w:t>
+            </w:r>
+          </w:p>
+        </w:tc>
+      </w:tr>
+      <w:tr>
+        <w:tc>
+          <w:tcPr>
+            <w:tcW w:w="2498" w:type="pct"/>
+            <w:tcBorders>
+              <w:right w:val="single" w:sz="6" w:space="0" w:color="2E74B5" w:themeColor="accent1" w:themeShade="BF"/>
+            </w:tcBorders>
+            <w:vAlign w:val="center"/>
+          </w:tcPr>
+          <w:p>
+            <w:pPr>
+              <w:jc w:val="center"/>
+              <w:rPr>
+                <w:rFonts w:ascii="Calibri" w:hAnsi="Calibri" w:cs="Calibri"/>
+                <w:color w:val="000000"/>
+              </w:rPr>
+            </w:pPr>
+            <w:r>
+              <w:rPr>
+                <w:rFonts w:ascii="Calibri" w:hAnsi="Calibri" w:cs="Calibri"/>
+                <w:color w:val="000000"/>
+              </w:rPr>
+              <w:t>38</w:t>
+            </w:r>
+          </w:p>
+        </w:tc>
+        <w:tc>
+          <w:tcPr>
+            <w:tcW w:w="2502" w:type="pct"/>
+            <w:tcBorders>
+              <w:left w:val="single" w:sz="6" w:space="0" w:color="2E74B5" w:themeColor="accent1" w:themeShade="BF"/>
+            </w:tcBorders>
+            <w:vAlign w:val="center"/>
+          </w:tcPr>
+          <w:p>
+            <w:pPr>
+              <w:jc w:val="center"/>
+              <w:rPr>
+                <w:rFonts w:ascii="Calibri" w:hAnsi="Calibri" w:cs="Calibri"/>
+                <w:color w:val="000000"/>
+              </w:rPr>
+            </w:pPr>
+            <w:r>
+              <w:rPr>
+                <w:rFonts w:ascii="Calibri" w:hAnsi="Calibri" w:cs="Calibri"/>
+                <w:color w:val="000000"/>
+              </w:rPr>
+              <w:t>409864</w:t>
+            </w:r>
+          </w:p>
+        </w:tc>
+      </w:tr>
+    </w:tbl>
+    <w:p>
+      <w:pPr>
+        <w:pStyle w:val="Prrafodelista"/>
+        <w:tabs>
+          <w:tab w:val="left" w:pos="5729"/>
+        </w:tabs>
+        <w:rPr>
+          <w:rFonts w:ascii="Calibri" w:eastAsia="Times New Roman" w:hAnsi="Calibri" w:cs="Calibri"/>
+          <w:lang w:eastAsia="es-ES"/>
+        </w:rPr>
+      </w:pPr>
+    </w:p>
+    <w:p>
+      <w:pPr>
+        <w:tabs>
+          <w:tab w:val="left" w:pos="1962"/>
+        </w:tabs>
+        <w:rPr>
+          <w:lang w:eastAsia="es-ES"/>
+        </w:rPr>
+      </w:pPr>
+      <w:r>
+        <w:rPr>
+          <w:noProof/>
+        </w:rPr>
+        <w:lastRenderedPageBreak/>
+        <w:drawing>
+          <wp:anchor distT="0" distB="0" distL="114300" distR="114300" simplePos="0" relativeHeight="251665408" behindDoc="0" locked="0" layoutInCell="1" allowOverlap="1" wp14:anchorId="476FBA87" wp14:editId="7F8B223F">
+            <wp:simplePos x="0" y="0"/>
+            <wp:positionH relativeFrom="margin">
+              <wp:align>center</wp:align>
+            </wp:positionH>
+            <wp:positionV relativeFrom="paragraph">
+              <wp:posOffset>165</wp:posOffset>
+            </wp:positionV>
+            <wp:extent cx="4572000" cy="2743200"/>
+            <wp:effectExtent l="0" t="0" r="0" b="0"/>
+            <wp:wrapSquare wrapText="bothSides"/>
+            <wp:docPr id="1706161883" name="Gráfico 1">
+              <a:extLst xmlns:a="http://schemas.openxmlformats.org/drawingml/2006/main">
+                <a:ext uri="{FF2B5EF4-FFF2-40B4-BE49-F238E27FC236}">
+                  <a16:creationId xmlns:a16="http://schemas.microsoft.com/office/drawing/2014/main" id="{EB99096D-FEEB-272F-769E-1AA03F6071FF}"/>
+                </a:ext>
+              </a:extLst>
+            </wp:docPr>
+            <wp:cNvGraphicFramePr/>
+            <a:graphic xmlns:a="http://schemas.openxmlformats.org/drawingml/2006/main">
+              <a:graphicData uri="http://schemas.openxmlformats.org/drawingml/2006/chart">
+                <c:chart xmlns:c="http://schemas.openxmlformats.org/drawingml/2006/chart" xmlns:r="http://schemas.openxmlformats.org/officeDocument/2006/relationships" r:id="rId10"/>
+              </a:graphicData>
+            </a:graphic>
+            <wp14:sizeRelH relativeFrom="margin">
+              <wp14:pctWidth>0</wp14:pctWidth>
+            </wp14:sizeRelH>
+            <wp14:sizeRelV relativeFrom="margin">
+              <wp14:pctHeight>0</wp14:pctHeight>
+            </wp14:sizeRelV>
+          </wp:anchor>
+        </w:drawing>
+      </w:r>
+    </w:p>
+    <w:p>
+      <w:pPr>
+        <w:rPr>
+          <w:lang w:eastAsia="es-ES"/>
+        </w:rPr>
+      </w:pPr>
+    </w:p>
+    <w:p>
+      <w:pPr>
+        <w:rPr>
+          <w:lang w:eastAsia="es-ES"/>
+        </w:rPr>
+      </w:pPr>
+    </w:p>
+    <w:p>
+      <w:pPr>
+        <w:rPr>
+          <w:lang w:eastAsia="es-ES"/>
+        </w:rPr>
+      </w:pPr>
+    </w:p>
+    <w:p>
+      <w:pPr>
+        <w:rPr>
+          <w:lang w:eastAsia="es-ES"/>
+        </w:rPr>
+      </w:pPr>
+    </w:p>
+    <w:p>
+      <w:pPr>
+        <w:rPr>
+          <w:lang w:eastAsia="es-ES"/>
+        </w:rPr>
+      </w:pPr>
+    </w:p>
+    <w:p>
+      <w:pPr>
+        <w:rPr>
+          <w:lang w:eastAsia="es-ES"/>
+        </w:rPr>
+      </w:pPr>
+    </w:p>
+    <w:p>
+      <w:pPr>
+        <w:rPr>
+          <w:lang w:eastAsia="es-ES"/>
+        </w:rPr>
+      </w:pPr>
+    </w:p>
+    <w:p>
+      <w:pPr>
+        <w:rPr>
+          <w:lang w:eastAsia="es-ES"/>
+        </w:rPr>
+      </w:pPr>
+    </w:p>
+    <w:p>
+      <w:pPr>
+        <w:rPr>
+          <w:lang w:eastAsia="es-ES"/>
+        </w:rPr>
+      </w:pPr>
+    </w:p>
+    <w:p>
+      <w:pPr>
+        <w:tabs>
+          <w:tab w:val="left" w:pos="2598"/>
+        </w:tabs>
+        <w:rPr>
+          <w:sz w:val="6"/>
+          <w:szCs w:val="6"/>
+          <w:lang w:eastAsia="es-ES"/>
+        </w:rPr>
+      </w:pPr>
+    </w:p>
+    <w:p>
+      <w:pPr>
+        <w:pStyle w:val="Prrafodelista"/>
+        <w:tabs>
+          <w:tab w:val="left" w:pos="2598"/>
+        </w:tabs>
+        <w:ind w:left="360"/>
+        <w:rPr>
+          <w:lang w:eastAsia="es-ES"/>
+        </w:rPr>
+      </w:pPr>
+      <w:r>
+        <w:rPr>
+          <w:lang w:eastAsia="es-ES"/>
+        </w:rPr>
+        <w:t>¿Cuánto tardará en finalizar la ejecución Sustracción 5 para n = 80?</w:t>
+      </w:r>
+      <w:r>
+        <w:rPr>
+          <w:lang w:eastAsia="es-ES"/>
+        </w:rPr>
+        <w:t xml:space="preserve"> </w:t>
+      </w:r>
+    </w:p>
+    <w:p>
+      <w:pPr>
+        <w:pStyle w:val="Prrafodelista"/>
+        <w:numPr>
+          <w:ilvl w:val="0"/>
+          <w:numId w:val="5"/>
+        </w:numPr>
+        <w:tabs>
+          <w:tab w:val="left" w:pos="2598"/>
+        </w:tabs>
+        <w:jc w:val="both"/>
+        <w:rPr>
+          <w:lang w:eastAsia="es-ES"/>
+        </w:rPr>
+      </w:pPr>
+      <w:r>
+        <w:rPr>
+          <w:lang w:eastAsia="es-ES"/>
+        </w:rPr>
+        <w:t xml:space="preserve">Tardará </w:t>
+      </w:r>
+      <w:r>
+        <w:rPr>
+          <w:lang w:eastAsia="es-ES"/>
+        </w:rPr>
+        <w:t>4,17713E+15</w:t>
+      </w:r>
+      <w:r>
+        <w:rPr>
+          <w:lang w:eastAsia="es-ES"/>
+        </w:rPr>
+        <w:t xml:space="preserve"> ms</w:t>
+      </w:r>
+    </w:p>
+    <w:p>
+      <w:pPr>
+        <w:pStyle w:val="Prrafodelista"/>
+        <w:numPr>
+          <w:ilvl w:val="0"/>
+          <w:numId w:val="5"/>
+        </w:numPr>
+        <w:tabs>
+          <w:tab w:val="left" w:pos="2598"/>
+        </w:tabs>
+        <w:jc w:val="both"/>
+        <w:rPr>
+          <w:lang w:eastAsia="es-ES"/>
+        </w:rPr>
+      </w:pPr>
+      <w:r>
+        <w:rPr>
+          <w:lang w:eastAsia="es-ES"/>
+        </w:rPr>
+        <w:t xml:space="preserve">Expresado en años será: </w:t>
+      </w:r>
+      <w:r>
+        <w:rPr>
+          <w:lang w:eastAsia="es-ES"/>
+        </w:rPr>
+        <w:t>132</w:t>
+      </w:r>
+      <w:r>
+        <w:rPr>
+          <w:lang w:eastAsia="es-ES"/>
+        </w:rPr>
+        <w:t>.</w:t>
+      </w:r>
+      <w:r>
+        <w:rPr>
+          <w:lang w:eastAsia="es-ES"/>
+        </w:rPr>
+        <w:t>456,0136</w:t>
+      </w:r>
+      <w:r>
+        <w:rPr>
+          <w:lang w:eastAsia="es-ES"/>
+        </w:rPr>
+        <w:t xml:space="preserve"> años</w:t>
+      </w:r>
+    </w:p>
+    <w:p>
+      <w:pPr>
+        <w:pStyle w:val="Prrafodelista"/>
+        <w:tabs>
+          <w:tab w:val="left" w:pos="2598"/>
+        </w:tabs>
+        <w:jc w:val="both"/>
+        <w:rPr>
+          <w:lang w:eastAsia="es-ES"/>
+        </w:rPr>
+      </w:pPr>
+    </w:p>
+    <w:p>
+      <w:pPr>
+        <w:pStyle w:val="Prrafodelista"/>
+        <w:numPr>
+          <w:ilvl w:val="0"/>
+          <w:numId w:val="1"/>
+        </w:numPr>
+        <w:tabs>
+          <w:tab w:val="left" w:pos="2598"/>
+        </w:tabs>
+        <w:jc w:val="both"/>
+        <w:rPr>
+          <w:lang w:eastAsia="es-ES"/>
+        </w:rPr>
+      </w:pPr>
+      <w:r>
+        <w:rPr>
+          <w:lang w:eastAsia="es-ES"/>
+        </w:rPr>
+        <w:t>Ahora se realizarán algoritmos Divide y Vencerás por división, cuyas fórmulas sobre el cálculo de complejidad se explicaron al principio del documento.</w:t>
+      </w:r>
     </w:p>
     <w:sectPr>
       <w:pgSz w:w="11906" w:h="16838"/>
@@ -429,11 +2172,11 @@
 </file>
 
 <file path=word/numbering.xml><?xml version="1.0" encoding="utf-8"?>
-<w:numbering xmlns:wpc="http://schemas.microsoft.com/office/word/2010/wordprocessingCanvas" xmlns:cx="http://schemas.microsoft.com/office/drawing/2014/chartex" xmlns:cx1="http://schemas.microsoft.com/office/drawing/2015/9/8/chartex" xmlns:mc="http://schemas.openxmlformats.org/markup-compatibility/2006" xmlns:o="urn:schemas-microsoft-com:office:office" xmlns:r="http://schemas.openxmlformats.org/officeDocument/2006/relationships" xmlns:m="http://schemas.openxmlformats.org/officeDocument/2006/math" xmlns:v="urn:schemas-microsoft-com:vml" xmlns:wp14="http://schemas.microsoft.com/office/word/2010/wordprocessingDrawing" xmlns:wp="http://schemas.openxmlformats.org/drawingml/2006/wordprocessingDrawing" xmlns:w10="urn:schemas-microsoft-com:office:word" xmlns:w="http://schemas.openxmlformats.org/wordprocessingml/2006/main" xmlns:w14="http://schemas.microsoft.com/office/word/2010/wordml" xmlns:w15="http://schemas.microsoft.com/office/word/2012/wordml" xmlns:w16se="http://schemas.microsoft.com/office/word/2015/wordml/symex" xmlns:wpg="http://schemas.microsoft.com/office/word/2010/wordprocessingGroup" xmlns:wpi="http://schemas.microsoft.com/office/word/2010/wordprocessingInk" xmlns:wne="http://schemas.microsoft.com/office/word/2006/wordml" xmlns:wps="http://schemas.microsoft.com/office/word/2010/wordprocessingShape" mc:Ignorable="w14 w15 w16se wp14">
+<w:numbering xmlns:wpc="http://schemas.microsoft.com/office/word/2010/wordprocessingCanvas" xmlns:cx="http://schemas.microsoft.com/office/drawing/2014/chartex" xmlns:cx1="http://schemas.microsoft.com/office/drawing/2015/9/8/chartex" xmlns:cx2="http://schemas.microsoft.com/office/drawing/2015/10/21/chartex" xmlns:cx3="http://schemas.microsoft.com/office/drawing/2016/5/9/chartex" xmlns:cx4="http://schemas.microsoft.com/office/drawing/2016/5/10/chartex" xmlns:cx5="http://schemas.microsoft.com/office/drawing/2016/5/11/chartex" xmlns:cx6="http://schemas.microsoft.com/office/drawing/2016/5/12/chartex" xmlns:cx7="http://schemas.microsoft.com/office/drawing/2016/5/13/chartex" xmlns:cx8="http://schemas.microsoft.com/office/drawing/2016/5/14/chartex" xmlns:mc="http://schemas.openxmlformats.org/markup-compatibility/2006" xmlns:aink="http://schemas.microsoft.com/office/drawing/2016/ink" xmlns:am3d="http://schemas.microsoft.com/office/drawing/2017/model3d" xmlns:o="urn:schemas-microsoft-com:office:office" xmlns:oel="http://schemas.microsoft.com/office/2019/extlst" xmlns:r="http://schemas.openxmlformats.org/officeDocument/2006/relationships" xmlns:m="http://schemas.openxmlformats.org/officeDocument/2006/math" xmlns:v="urn:schemas-microsoft-com:vml" xmlns:wp14="http://schemas.microsoft.com/office/word/2010/wordprocessingDrawing" xmlns:wp="http://schemas.openxmlformats.org/drawingml/2006/wordprocessingDrawing" xmlns:w10="urn:schemas-microsoft-com:office:word" xmlns:w="http://schemas.openxmlformats.org/wordprocessingml/2006/main" xmlns:w14="http://schemas.microsoft.com/office/word/2010/wordml" xmlns:w15="http://schemas.microsoft.com/office/word/2012/wordml" xmlns:w16cex="http://schemas.microsoft.com/office/word/2018/wordml/cex" xmlns:w16cid="http://schemas.microsoft.com/office/word/2016/wordml/cid" xmlns:w16="http://schemas.microsoft.com/office/word/2018/wordml" xmlns:w16sdtdh="http://schemas.microsoft.com/office/word/2020/wordml/sdtdatahash" xmlns:w16se="http://schemas.microsoft.com/office/word/2015/wordml/symex" xmlns:wpg="http://schemas.microsoft.com/office/word/2010/wordprocessingGroup" xmlns:wpi="http://schemas.microsoft.com/office/word/2010/wordprocessingInk" xmlns:wne="http://schemas.microsoft.com/office/word/2006/wordml" xmlns:wps="http://schemas.microsoft.com/office/word/2010/wordprocessingShape" mc:Ignorable="w14 w15 w16se w16cid w16 w16cex w16sdtdh wp14">
   <w:abstractNum w:abstractNumId="0" w15:restartNumberingAfterBreak="0">
     <w:nsid w:val="311065E0"/>
     <w:multiLevelType w:val="hybridMultilevel"/>
-    <w:tmpl w:val="66727EBC"/>
+    <w:tmpl w:val="244CD50A"/>
     <w:lvl w:ilvl="0" w:tplc="0C0A000F">
       <w:start w:val="1"/>
       <w:numFmt w:val="decimal"/>
@@ -517,13 +2260,13 @@
     </w:lvl>
   </w:abstractNum>
   <w:abstractNum w:abstractNumId="1" w15:restartNumberingAfterBreak="0">
-    <w:nsid w:val="65054886"/>
+    <w:nsid w:val="3FAA254A"/>
     <w:multiLevelType w:val="hybridMultilevel"/>
-    <w:tmpl w:val="1452FAA2"/>
-    <w:lvl w:ilvl="0" w:tplc="0C0A0001">
+    <w:tmpl w:val="D4963192"/>
+    <w:lvl w:ilvl="0" w:tplc="29D41908">
       <w:start w:val="1"/>
       <w:numFmt w:val="bullet"/>
-      <w:lvlText w:val=""/>
+      <w:lvlText w:val=""/>
       <w:lvlJc w:val="left"/>
       <w:pPr>
         <w:ind w:left="720" w:hanging="360"/>
@@ -629,17 +2372,365 @@
       </w:rPr>
     </w:lvl>
   </w:abstractNum>
-  <w:num w:numId="1">
+  <w:abstractNum w:abstractNumId="2" w15:restartNumberingAfterBreak="0">
+    <w:nsid w:val="65054886"/>
+    <w:multiLevelType w:val="hybridMultilevel"/>
+    <w:tmpl w:val="1452FAA2"/>
+    <w:lvl w:ilvl="0" w:tplc="0C0A0001">
+      <w:start w:val="1"/>
+      <w:numFmt w:val="bullet"/>
+      <w:lvlText w:val=""/>
+      <w:lvlJc w:val="left"/>
+      <w:pPr>
+        <w:ind w:left="720" w:hanging="360"/>
+      </w:pPr>
+      <w:rPr>
+        <w:rFonts w:ascii="Symbol" w:hAnsi="Symbol" w:hint="default"/>
+      </w:rPr>
+    </w:lvl>
+    <w:lvl w:ilvl="1" w:tplc="0C0A0003" w:tentative="1">
+      <w:start w:val="1"/>
+      <w:numFmt w:val="bullet"/>
+      <w:lvlText w:val="o"/>
+      <w:lvlJc w:val="left"/>
+      <w:pPr>
+        <w:ind w:left="1440" w:hanging="360"/>
+      </w:pPr>
+      <w:rPr>
+        <w:rFonts w:ascii="Courier New" w:hAnsi="Courier New" w:cs="Courier New" w:hint="default"/>
+      </w:rPr>
+    </w:lvl>
+    <w:lvl w:ilvl="2" w:tplc="0C0A0005" w:tentative="1">
+      <w:start w:val="1"/>
+      <w:numFmt w:val="bullet"/>
+      <w:lvlText w:val=""/>
+      <w:lvlJc w:val="left"/>
+      <w:pPr>
+        <w:ind w:left="2160" w:hanging="360"/>
+      </w:pPr>
+      <w:rPr>
+        <w:rFonts w:ascii="Wingdings" w:hAnsi="Wingdings" w:hint="default"/>
+      </w:rPr>
+    </w:lvl>
+    <w:lvl w:ilvl="3" w:tplc="0C0A0001" w:tentative="1">
+      <w:start w:val="1"/>
+      <w:numFmt w:val="bullet"/>
+      <w:lvlText w:val=""/>
+      <w:lvlJc w:val="left"/>
+      <w:pPr>
+        <w:ind w:left="2880" w:hanging="360"/>
+      </w:pPr>
+      <w:rPr>
+        <w:rFonts w:ascii="Symbol" w:hAnsi="Symbol" w:hint="default"/>
+      </w:rPr>
+    </w:lvl>
+    <w:lvl w:ilvl="4" w:tplc="0C0A0003" w:tentative="1">
+      <w:start w:val="1"/>
+      <w:numFmt w:val="bullet"/>
+      <w:lvlText w:val="o"/>
+      <w:lvlJc w:val="left"/>
+      <w:pPr>
+        <w:ind w:left="3600" w:hanging="360"/>
+      </w:pPr>
+      <w:rPr>
+        <w:rFonts w:ascii="Courier New" w:hAnsi="Courier New" w:cs="Courier New" w:hint="default"/>
+      </w:rPr>
+    </w:lvl>
+    <w:lvl w:ilvl="5" w:tplc="0C0A0005" w:tentative="1">
+      <w:start w:val="1"/>
+      <w:numFmt w:val="bullet"/>
+      <w:lvlText w:val=""/>
+      <w:lvlJc w:val="left"/>
+      <w:pPr>
+        <w:ind w:left="4320" w:hanging="360"/>
+      </w:pPr>
+      <w:rPr>
+        <w:rFonts w:ascii="Wingdings" w:hAnsi="Wingdings" w:hint="default"/>
+      </w:rPr>
+    </w:lvl>
+    <w:lvl w:ilvl="6" w:tplc="0C0A0001" w:tentative="1">
+      <w:start w:val="1"/>
+      <w:numFmt w:val="bullet"/>
+      <w:lvlText w:val=""/>
+      <w:lvlJc w:val="left"/>
+      <w:pPr>
+        <w:ind w:left="5040" w:hanging="360"/>
+      </w:pPr>
+      <w:rPr>
+        <w:rFonts w:ascii="Symbol" w:hAnsi="Symbol" w:hint="default"/>
+      </w:rPr>
+    </w:lvl>
+    <w:lvl w:ilvl="7" w:tplc="0C0A0003" w:tentative="1">
+      <w:start w:val="1"/>
+      <w:numFmt w:val="bullet"/>
+      <w:lvlText w:val="o"/>
+      <w:lvlJc w:val="left"/>
+      <w:pPr>
+        <w:ind w:left="5760" w:hanging="360"/>
+      </w:pPr>
+      <w:rPr>
+        <w:rFonts w:ascii="Courier New" w:hAnsi="Courier New" w:cs="Courier New" w:hint="default"/>
+      </w:rPr>
+    </w:lvl>
+    <w:lvl w:ilvl="8" w:tplc="0C0A0005" w:tentative="1">
+      <w:start w:val="1"/>
+      <w:numFmt w:val="bullet"/>
+      <w:lvlText w:val=""/>
+      <w:lvlJc w:val="left"/>
+      <w:pPr>
+        <w:ind w:left="6480" w:hanging="360"/>
+      </w:pPr>
+      <w:rPr>
+        <w:rFonts w:ascii="Wingdings" w:hAnsi="Wingdings" w:hint="default"/>
+      </w:rPr>
+    </w:lvl>
+  </w:abstractNum>
+  <w:abstractNum w:abstractNumId="3" w15:restartNumberingAfterBreak="0">
+    <w:nsid w:val="75E06B0E"/>
+    <w:multiLevelType w:val="hybridMultilevel"/>
+    <w:tmpl w:val="6596A9C0"/>
+    <w:lvl w:ilvl="0" w:tplc="0C0A0001">
+      <w:start w:val="1"/>
+      <w:numFmt w:val="bullet"/>
+      <w:lvlText w:val=""/>
+      <w:lvlJc w:val="left"/>
+      <w:pPr>
+        <w:ind w:left="720" w:hanging="360"/>
+      </w:pPr>
+      <w:rPr>
+        <w:rFonts w:ascii="Symbol" w:hAnsi="Symbol" w:hint="default"/>
+      </w:rPr>
+    </w:lvl>
+    <w:lvl w:ilvl="1" w:tplc="0C0A0003" w:tentative="1">
+      <w:start w:val="1"/>
+      <w:numFmt w:val="bullet"/>
+      <w:lvlText w:val="o"/>
+      <w:lvlJc w:val="left"/>
+      <w:pPr>
+        <w:ind w:left="1440" w:hanging="360"/>
+      </w:pPr>
+      <w:rPr>
+        <w:rFonts w:ascii="Courier New" w:hAnsi="Courier New" w:cs="Courier New" w:hint="default"/>
+      </w:rPr>
+    </w:lvl>
+    <w:lvl w:ilvl="2" w:tplc="0C0A0005" w:tentative="1">
+      <w:start w:val="1"/>
+      <w:numFmt w:val="bullet"/>
+      <w:lvlText w:val=""/>
+      <w:lvlJc w:val="left"/>
+      <w:pPr>
+        <w:ind w:left="2160" w:hanging="360"/>
+      </w:pPr>
+      <w:rPr>
+        <w:rFonts w:ascii="Wingdings" w:hAnsi="Wingdings" w:hint="default"/>
+      </w:rPr>
+    </w:lvl>
+    <w:lvl w:ilvl="3" w:tplc="0C0A0001" w:tentative="1">
+      <w:start w:val="1"/>
+      <w:numFmt w:val="bullet"/>
+      <w:lvlText w:val=""/>
+      <w:lvlJc w:val="left"/>
+      <w:pPr>
+        <w:ind w:left="2880" w:hanging="360"/>
+      </w:pPr>
+      <w:rPr>
+        <w:rFonts w:ascii="Symbol" w:hAnsi="Symbol" w:hint="default"/>
+      </w:rPr>
+    </w:lvl>
+    <w:lvl w:ilvl="4" w:tplc="0C0A0003" w:tentative="1">
+      <w:start w:val="1"/>
+      <w:numFmt w:val="bullet"/>
+      <w:lvlText w:val="o"/>
+      <w:lvlJc w:val="left"/>
+      <w:pPr>
+        <w:ind w:left="3600" w:hanging="360"/>
+      </w:pPr>
+      <w:rPr>
+        <w:rFonts w:ascii="Courier New" w:hAnsi="Courier New" w:cs="Courier New" w:hint="default"/>
+      </w:rPr>
+    </w:lvl>
+    <w:lvl w:ilvl="5" w:tplc="0C0A0005" w:tentative="1">
+      <w:start w:val="1"/>
+      <w:numFmt w:val="bullet"/>
+      <w:lvlText w:val=""/>
+      <w:lvlJc w:val="left"/>
+      <w:pPr>
+        <w:ind w:left="4320" w:hanging="360"/>
+      </w:pPr>
+      <w:rPr>
+        <w:rFonts w:ascii="Wingdings" w:hAnsi="Wingdings" w:hint="default"/>
+      </w:rPr>
+    </w:lvl>
+    <w:lvl w:ilvl="6" w:tplc="0C0A0001" w:tentative="1">
+      <w:start w:val="1"/>
+      <w:numFmt w:val="bullet"/>
+      <w:lvlText w:val=""/>
+      <w:lvlJc w:val="left"/>
+      <w:pPr>
+        <w:ind w:left="5040" w:hanging="360"/>
+      </w:pPr>
+      <w:rPr>
+        <w:rFonts w:ascii="Symbol" w:hAnsi="Symbol" w:hint="default"/>
+      </w:rPr>
+    </w:lvl>
+    <w:lvl w:ilvl="7" w:tplc="0C0A0003" w:tentative="1">
+      <w:start w:val="1"/>
+      <w:numFmt w:val="bullet"/>
+      <w:lvlText w:val="o"/>
+      <w:lvlJc w:val="left"/>
+      <w:pPr>
+        <w:ind w:left="5760" w:hanging="360"/>
+      </w:pPr>
+      <w:rPr>
+        <w:rFonts w:ascii="Courier New" w:hAnsi="Courier New" w:cs="Courier New" w:hint="default"/>
+      </w:rPr>
+    </w:lvl>
+    <w:lvl w:ilvl="8" w:tplc="0C0A0005" w:tentative="1">
+      <w:start w:val="1"/>
+      <w:numFmt w:val="bullet"/>
+      <w:lvlText w:val=""/>
+      <w:lvlJc w:val="left"/>
+      <w:pPr>
+        <w:ind w:left="6480" w:hanging="360"/>
+      </w:pPr>
+      <w:rPr>
+        <w:rFonts w:ascii="Wingdings" w:hAnsi="Wingdings" w:hint="default"/>
+      </w:rPr>
+    </w:lvl>
+  </w:abstractNum>
+  <w:abstractNum w:abstractNumId="4" w15:restartNumberingAfterBreak="0">
+    <w:nsid w:val="76032A40"/>
+    <w:multiLevelType w:val="hybridMultilevel"/>
+    <w:tmpl w:val="2DAEBDD8"/>
+    <w:lvl w:ilvl="0" w:tplc="29D41908">
+      <w:start w:val="1"/>
+      <w:numFmt w:val="bullet"/>
+      <w:lvlText w:val=""/>
+      <w:lvlJc w:val="left"/>
+      <w:pPr>
+        <w:ind w:left="720" w:hanging="360"/>
+      </w:pPr>
+      <w:rPr>
+        <w:rFonts w:ascii="Symbol" w:hAnsi="Symbol" w:hint="default"/>
+      </w:rPr>
+    </w:lvl>
+    <w:lvl w:ilvl="1" w:tplc="0C0A0003" w:tentative="1">
+      <w:start w:val="1"/>
+      <w:numFmt w:val="bullet"/>
+      <w:lvlText w:val="o"/>
+      <w:lvlJc w:val="left"/>
+      <w:pPr>
+        <w:ind w:left="1440" w:hanging="360"/>
+      </w:pPr>
+      <w:rPr>
+        <w:rFonts w:ascii="Courier New" w:hAnsi="Courier New" w:cs="Courier New" w:hint="default"/>
+      </w:rPr>
+    </w:lvl>
+    <w:lvl w:ilvl="2" w:tplc="0C0A0005" w:tentative="1">
+      <w:start w:val="1"/>
+      <w:numFmt w:val="bullet"/>
+      <w:lvlText w:val=""/>
+      <w:lvlJc w:val="left"/>
+      <w:pPr>
+        <w:ind w:left="2160" w:hanging="360"/>
+      </w:pPr>
+      <w:rPr>
+        <w:rFonts w:ascii="Wingdings" w:hAnsi="Wingdings" w:hint="default"/>
+      </w:rPr>
+    </w:lvl>
+    <w:lvl w:ilvl="3" w:tplc="0C0A0001" w:tentative="1">
+      <w:start w:val="1"/>
+      <w:numFmt w:val="bullet"/>
+      <w:lvlText w:val=""/>
+      <w:lvlJc w:val="left"/>
+      <w:pPr>
+        <w:ind w:left="2880" w:hanging="360"/>
+      </w:pPr>
+      <w:rPr>
+        <w:rFonts w:ascii="Symbol" w:hAnsi="Symbol" w:hint="default"/>
+      </w:rPr>
+    </w:lvl>
+    <w:lvl w:ilvl="4" w:tplc="0C0A0003" w:tentative="1">
+      <w:start w:val="1"/>
+      <w:numFmt w:val="bullet"/>
+      <w:lvlText w:val="o"/>
+      <w:lvlJc w:val="left"/>
+      <w:pPr>
+        <w:ind w:left="3600" w:hanging="360"/>
+      </w:pPr>
+      <w:rPr>
+        <w:rFonts w:ascii="Courier New" w:hAnsi="Courier New" w:cs="Courier New" w:hint="default"/>
+      </w:rPr>
+    </w:lvl>
+    <w:lvl w:ilvl="5" w:tplc="0C0A0005" w:tentative="1">
+      <w:start w:val="1"/>
+      <w:numFmt w:val="bullet"/>
+      <w:lvlText w:val=""/>
+      <w:lvlJc w:val="left"/>
+      <w:pPr>
+        <w:ind w:left="4320" w:hanging="360"/>
+      </w:pPr>
+      <w:rPr>
+        <w:rFonts w:ascii="Wingdings" w:hAnsi="Wingdings" w:hint="default"/>
+      </w:rPr>
+    </w:lvl>
+    <w:lvl w:ilvl="6" w:tplc="0C0A0001" w:tentative="1">
+      <w:start w:val="1"/>
+      <w:numFmt w:val="bullet"/>
+      <w:lvlText w:val=""/>
+      <w:lvlJc w:val="left"/>
+      <w:pPr>
+        <w:ind w:left="5040" w:hanging="360"/>
+      </w:pPr>
+      <w:rPr>
+        <w:rFonts w:ascii="Symbol" w:hAnsi="Symbol" w:hint="default"/>
+      </w:rPr>
+    </w:lvl>
+    <w:lvl w:ilvl="7" w:tplc="0C0A0003" w:tentative="1">
+      <w:start w:val="1"/>
+      <w:numFmt w:val="bullet"/>
+      <w:lvlText w:val="o"/>
+      <w:lvlJc w:val="left"/>
+      <w:pPr>
+        <w:ind w:left="5760" w:hanging="360"/>
+      </w:pPr>
+      <w:rPr>
+        <w:rFonts w:ascii="Courier New" w:hAnsi="Courier New" w:cs="Courier New" w:hint="default"/>
+      </w:rPr>
+    </w:lvl>
+    <w:lvl w:ilvl="8" w:tplc="0C0A0005" w:tentative="1">
+      <w:start w:val="1"/>
+      <w:numFmt w:val="bullet"/>
+      <w:lvlText w:val=""/>
+      <w:lvlJc w:val="left"/>
+      <w:pPr>
+        <w:ind w:left="6480" w:hanging="360"/>
+      </w:pPr>
+      <w:rPr>
+        <w:rFonts w:ascii="Wingdings" w:hAnsi="Wingdings" w:hint="default"/>
+      </w:rPr>
+    </w:lvl>
+  </w:abstractNum>
+  <w:num w:numId="1" w16cid:durableId="1707833593">
     <w:abstractNumId w:val="0"/>
   </w:num>
-  <w:num w:numId="2">
+  <w:num w:numId="2" w16cid:durableId="941693422">
+    <w:abstractNumId w:val="2"/>
+  </w:num>
+  <w:num w:numId="3" w16cid:durableId="1999990412">
     <w:abstractNumId w:val="1"/>
+  </w:num>
+  <w:num w:numId="4" w16cid:durableId="1520850281">
+    <w:abstractNumId w:val="3"/>
+  </w:num>
+  <w:num w:numId="5" w16cid:durableId="259342199">
+    <w:abstractNumId w:val="4"/>
   </w:num>
 </w:numbering>
 </file>
 
 <file path=word/styles.xml><?xml version="1.0" encoding="utf-8"?>
-<w:styles xmlns:mc="http://schemas.openxmlformats.org/markup-compatibility/2006" xmlns:r="http://schemas.openxmlformats.org/officeDocument/2006/relationships" xmlns:w="http://schemas.openxmlformats.org/wordprocessingml/2006/main" xmlns:w14="http://schemas.microsoft.com/office/word/2010/wordml" xmlns:w15="http://schemas.microsoft.com/office/word/2012/wordml" xmlns:w16se="http://schemas.microsoft.com/office/word/2015/wordml/symex" mc:Ignorable="w14 w15 w16se">
+<w:styles xmlns:mc="http://schemas.openxmlformats.org/markup-compatibility/2006" xmlns:r="http://schemas.openxmlformats.org/officeDocument/2006/relationships" xmlns:w="http://schemas.openxmlformats.org/wordprocessingml/2006/main" xmlns:w14="http://schemas.microsoft.com/office/word/2010/wordml" xmlns:w15="http://schemas.microsoft.com/office/word/2012/wordml" xmlns:w16cex="http://schemas.microsoft.com/office/word/2018/wordml/cex" xmlns:w16cid="http://schemas.microsoft.com/office/word/2016/wordml/cid" xmlns:w16="http://schemas.microsoft.com/office/word/2018/wordml" xmlns:w16sdtdh="http://schemas.microsoft.com/office/word/2020/wordml/sdtdatahash" xmlns:w16se="http://schemas.microsoft.com/office/word/2015/wordml/symex" mc:Ignorable="w14 w15 w16se w16cid w16 w16cex w16sdtdh">
   <w:docDefaults>
     <w:rPrDefault>
       <w:rPr>
@@ -655,7 +2746,7 @@
       </w:pPr>
     </w:pPrDefault>
   </w:docDefaults>
-  <w:latentStyles w:defLockedState="0" w:defUIPriority="99" w:defSemiHidden="0" w:defUnhideWhenUsed="0" w:defQFormat="0" w:count="371">
+  <w:latentStyles w:defLockedState="0" w:defUIPriority="99" w:defSemiHidden="0" w:defUnhideWhenUsed="0" w:defQFormat="0" w:count="376">
     <w:lsdException w:name="Normal" w:uiPriority="0" w:qFormat="1"/>
     <w:lsdException w:name="heading 1" w:uiPriority="9" w:qFormat="1"/>
     <w:lsdException w:name="heading 2" w:semiHidden="1" w:uiPriority="9" w:unhideWhenUsed="1" w:qFormat="1"/>
@@ -1027,6 +3118,11 @@
     <w:lsdException w:name="List Table 5 Dark Accent 6" w:uiPriority="50"/>
     <w:lsdException w:name="List Table 6 Colorful Accent 6" w:uiPriority="51"/>
     <w:lsdException w:name="List Table 7 Colorful Accent 6" w:uiPriority="52"/>
+    <w:lsdException w:name="Mention" w:semiHidden="1" w:unhideWhenUsed="1"/>
+    <w:lsdException w:name="Smart Hyperlink" w:semiHidden="1" w:unhideWhenUsed="1"/>
+    <w:lsdException w:name="Hashtag" w:semiHidden="1" w:unhideWhenUsed="1"/>
+    <w:lsdException w:name="Unresolved Mention" w:semiHidden="1" w:unhideWhenUsed="1"/>
+    <w:lsdException w:name="Smart Link" w:semiHidden="1" w:unhideWhenUsed="1"/>
   </w:latentStyles>
   <w:style w:type="paragraph" w:default="1" w:styleId="Normal">
     <w:name w:val="Normal"/>
@@ -1069,6 +3165,25 @@
       <w:ind w:left="720"/>
       <w:contextualSpacing/>
     </w:pPr>
+  </w:style>
+  <w:style w:type="table" w:styleId="Tablaconcuadrcula">
+    <w:name w:val="Table Grid"/>
+    <w:basedOn w:val="Tablanormal"/>
+    <w:uiPriority w:val="39"/>
+    <w:rsid w:val="008848BB"/>
+    <w:pPr>
+      <w:spacing w:after="0" w:line="240" w:lineRule="auto"/>
+    </w:pPr>
+    <w:tblPr>
+      <w:tblBorders>
+        <w:top w:val="single" w:sz="4" w:space="0" w:color="auto"/>
+        <w:left w:val="single" w:sz="4" w:space="0" w:color="auto"/>
+        <w:bottom w:val="single" w:sz="4" w:space="0" w:color="auto"/>
+        <w:right w:val="single" w:sz="4" w:space="0" w:color="auto"/>
+        <w:insideH w:val="single" w:sz="4" w:space="0" w:color="auto"/>
+        <w:insideV w:val="single" w:sz="4" w:space="0" w:color="auto"/>
+      </w:tblBorders>
+    </w:tblPr>
   </w:style>
 </w:styles>
 </file>
@@ -2436,6 +4551,912 @@
 </c:chartSpace>
 </file>
 
+<file path=word/charts/chart4.xml><?xml version="1.0" encoding="utf-8"?>
+<c:chartSpace xmlns:c="http://schemas.openxmlformats.org/drawingml/2006/chart" xmlns:a="http://schemas.openxmlformats.org/drawingml/2006/main" xmlns:r="http://schemas.openxmlformats.org/officeDocument/2006/relationships" xmlns:c16r2="http://schemas.microsoft.com/office/drawing/2015/06/chart">
+  <c:date1904 val="0"/>
+  <c:lang val="es-ES"/>
+  <c:roundedCorners val="0"/>
+  <mc:AlternateContent xmlns:mc="http://schemas.openxmlformats.org/markup-compatibility/2006">
+    <mc:Choice xmlns:c14="http://schemas.microsoft.com/office/drawing/2007/8/2/chart" Requires="c14">
+      <c14:style val="102"/>
+    </mc:Choice>
+    <mc:Fallback>
+      <c:style val="2"/>
+    </mc:Fallback>
+  </mc:AlternateContent>
+  <c:chart>
+    <c:title>
+      <c:tx>
+        <c:rich>
+          <a:bodyPr rot="0" spcFirstLastPara="1" vertOverflow="ellipsis" vert="horz" wrap="square" anchor="ctr" anchorCtr="1"/>
+          <a:lstStyle/>
+          <a:p>
+            <a:pPr>
+              <a:defRPr sz="1400" b="0" i="0" u="none" strike="noStrike" kern="1200" spc="0" baseline="0">
+                <a:solidFill>
+                  <a:schemeClr val="tx1">
+                    <a:lumMod val="65000"/>
+                    <a:lumOff val="35000"/>
+                  </a:schemeClr>
+                </a:solidFill>
+                <a:latin typeface="+mn-lt"/>
+                <a:ea typeface="+mn-ea"/>
+                <a:cs typeface="+mn-cs"/>
+              </a:defRPr>
+            </a:pPr>
+            <a:r>
+              <a:rPr lang="es-ES"/>
+              <a:t>SUSTRACCIÓN 4</a:t>
+            </a:r>
+          </a:p>
+        </c:rich>
+      </c:tx>
+      <c:overlay val="0"/>
+      <c:spPr>
+        <a:noFill/>
+        <a:ln>
+          <a:noFill/>
+        </a:ln>
+        <a:effectLst/>
+      </c:spPr>
+      <c:txPr>
+        <a:bodyPr rot="0" spcFirstLastPara="1" vertOverflow="ellipsis" vert="horz" wrap="square" anchor="ctr" anchorCtr="1"/>
+        <a:lstStyle/>
+        <a:p>
+          <a:pPr>
+            <a:defRPr sz="1400" b="0" i="0" u="none" strike="noStrike" kern="1200" spc="0" baseline="0">
+              <a:solidFill>
+                <a:schemeClr val="tx1">
+                  <a:lumMod val="65000"/>
+                  <a:lumOff val="35000"/>
+                </a:schemeClr>
+              </a:solidFill>
+              <a:latin typeface="+mn-lt"/>
+              <a:ea typeface="+mn-ea"/>
+              <a:cs typeface="+mn-cs"/>
+            </a:defRPr>
+          </a:pPr>
+          <a:endParaRPr lang="es-ES"/>
+        </a:p>
+      </c:txPr>
+    </c:title>
+    <c:autoTitleDeleted val="0"/>
+    <c:plotArea>
+      <c:layout/>
+      <c:scatterChart>
+        <c:scatterStyle val="lineMarker"/>
+        <c:varyColors val="0"/>
+        <c:ser>
+          <c:idx val="0"/>
+          <c:order val="0"/>
+          <c:spPr>
+            <a:ln w="19050" cap="rnd">
+              <a:solidFill>
+                <a:schemeClr val="accent1"/>
+              </a:solidFill>
+              <a:round/>
+            </a:ln>
+            <a:effectLst/>
+          </c:spPr>
+          <c:marker>
+            <c:symbol val="circle"/>
+            <c:size val="5"/>
+            <c:spPr>
+              <a:solidFill>
+                <a:schemeClr val="accent1"/>
+              </a:solidFill>
+              <a:ln w="9525">
+                <a:solidFill>
+                  <a:schemeClr val="accent1"/>
+                </a:solidFill>
+              </a:ln>
+              <a:effectLst/>
+            </c:spPr>
+          </c:marker>
+          <c:xVal>
+            <c:numRef>
+              <c:f>Hoja1!$A$56:$A$61</c:f>
+              <c:numCache>
+                <c:formatCode>General</c:formatCode>
+                <c:ptCount val="6"/>
+                <c:pt idx="0">
+                  <c:v>100</c:v>
+                </c:pt>
+                <c:pt idx="1">
+                  <c:v>200</c:v>
+                </c:pt>
+                <c:pt idx="2">
+                  <c:v>400</c:v>
+                </c:pt>
+                <c:pt idx="3">
+                  <c:v>800</c:v>
+                </c:pt>
+                <c:pt idx="4">
+                  <c:v>1600</c:v>
+                </c:pt>
+                <c:pt idx="5">
+                  <c:v>3200</c:v>
+                </c:pt>
+              </c:numCache>
+            </c:numRef>
+          </c:xVal>
+          <c:yVal>
+            <c:numRef>
+              <c:f>Hoja1!$E$56:$E$61</c:f>
+              <c:numCache>
+                <c:formatCode>General</c:formatCode>
+                <c:ptCount val="6"/>
+                <c:pt idx="0">
+                  <c:v>1.88</c:v>
+                </c:pt>
+                <c:pt idx="1">
+                  <c:v>175</c:v>
+                </c:pt>
+                <c:pt idx="2">
+                  <c:v>1195</c:v>
+                </c:pt>
+                <c:pt idx="3">
+                  <c:v>9095</c:v>
+                </c:pt>
+                <c:pt idx="4">
+                  <c:v>73426</c:v>
+                </c:pt>
+                <c:pt idx="5">
+                  <c:v>659954</c:v>
+                </c:pt>
+              </c:numCache>
+            </c:numRef>
+          </c:yVal>
+          <c:smooth val="0"/>
+          <c:extLst>
+            <c:ext xmlns:c16="http://schemas.microsoft.com/office/drawing/2014/chart" uri="{C3380CC4-5D6E-409C-BE32-E72D297353CC}">
+              <c16:uniqueId val="{00000000-14BB-4034-AD1E-2E564B63BD1C}"/>
+            </c:ext>
+          </c:extLst>
+        </c:ser>
+        <c:dLbls>
+          <c:showLegendKey val="0"/>
+          <c:showVal val="0"/>
+          <c:showCatName val="0"/>
+          <c:showSerName val="0"/>
+          <c:showPercent val="0"/>
+          <c:showBubbleSize val="0"/>
+        </c:dLbls>
+        <c:axId val="1264147840"/>
+        <c:axId val="970831408"/>
+      </c:scatterChart>
+      <c:valAx>
+        <c:axId val="1264147840"/>
+        <c:scaling>
+          <c:orientation val="minMax"/>
+        </c:scaling>
+        <c:delete val="0"/>
+        <c:axPos val="b"/>
+        <c:majorGridlines>
+          <c:spPr>
+            <a:ln w="9525" cap="flat" cmpd="sng" algn="ctr">
+              <a:solidFill>
+                <a:schemeClr val="tx1">
+                  <a:lumMod val="15000"/>
+                  <a:lumOff val="85000"/>
+                </a:schemeClr>
+              </a:solidFill>
+              <a:round/>
+            </a:ln>
+            <a:effectLst/>
+          </c:spPr>
+        </c:majorGridlines>
+        <c:title>
+          <c:tx>
+            <c:rich>
+              <a:bodyPr rot="0" spcFirstLastPara="1" vertOverflow="ellipsis" vert="horz" wrap="square" anchor="ctr" anchorCtr="1"/>
+              <a:lstStyle/>
+              <a:p>
+                <a:pPr>
+                  <a:defRPr sz="1000" b="0" i="0" u="none" strike="noStrike" kern="1200" baseline="0">
+                    <a:solidFill>
+                      <a:schemeClr val="tx1">
+                        <a:lumMod val="65000"/>
+                        <a:lumOff val="35000"/>
+                      </a:schemeClr>
+                    </a:solidFill>
+                    <a:latin typeface="+mn-lt"/>
+                    <a:ea typeface="+mn-ea"/>
+                    <a:cs typeface="+mn-cs"/>
+                  </a:defRPr>
+                </a:pPr>
+                <a:r>
+                  <a:rPr lang="es-ES"/>
+                  <a:t>n</a:t>
+                </a:r>
+              </a:p>
+            </c:rich>
+          </c:tx>
+          <c:overlay val="0"/>
+          <c:spPr>
+            <a:noFill/>
+            <a:ln>
+              <a:noFill/>
+            </a:ln>
+            <a:effectLst/>
+          </c:spPr>
+          <c:txPr>
+            <a:bodyPr rot="0" spcFirstLastPara="1" vertOverflow="ellipsis" vert="horz" wrap="square" anchor="ctr" anchorCtr="1"/>
+            <a:lstStyle/>
+            <a:p>
+              <a:pPr>
+                <a:defRPr sz="1000" b="0" i="0" u="none" strike="noStrike" kern="1200" baseline="0">
+                  <a:solidFill>
+                    <a:schemeClr val="tx1">
+                      <a:lumMod val="65000"/>
+                      <a:lumOff val="35000"/>
+                    </a:schemeClr>
+                  </a:solidFill>
+                  <a:latin typeface="+mn-lt"/>
+                  <a:ea typeface="+mn-ea"/>
+                  <a:cs typeface="+mn-cs"/>
+                </a:defRPr>
+              </a:pPr>
+              <a:endParaRPr lang="es-ES"/>
+            </a:p>
+          </c:txPr>
+        </c:title>
+        <c:numFmt formatCode="General" sourceLinked="1"/>
+        <c:majorTickMark val="none"/>
+        <c:minorTickMark val="none"/>
+        <c:tickLblPos val="nextTo"/>
+        <c:spPr>
+          <a:noFill/>
+          <a:ln w="9525" cap="flat" cmpd="sng" algn="ctr">
+            <a:solidFill>
+              <a:schemeClr val="tx1">
+                <a:lumMod val="25000"/>
+                <a:lumOff val="75000"/>
+              </a:schemeClr>
+            </a:solidFill>
+            <a:round/>
+          </a:ln>
+          <a:effectLst/>
+        </c:spPr>
+        <c:txPr>
+          <a:bodyPr rot="-60000000" spcFirstLastPara="1" vertOverflow="ellipsis" vert="horz" wrap="square" anchor="ctr" anchorCtr="1"/>
+          <a:lstStyle/>
+          <a:p>
+            <a:pPr>
+              <a:defRPr sz="900" b="0" i="0" u="none" strike="noStrike" kern="1200" baseline="0">
+                <a:solidFill>
+                  <a:schemeClr val="tx1">
+                    <a:lumMod val="65000"/>
+                    <a:lumOff val="35000"/>
+                  </a:schemeClr>
+                </a:solidFill>
+                <a:latin typeface="+mn-lt"/>
+                <a:ea typeface="+mn-ea"/>
+                <a:cs typeface="+mn-cs"/>
+              </a:defRPr>
+            </a:pPr>
+            <a:endParaRPr lang="es-ES"/>
+          </a:p>
+        </c:txPr>
+        <c:crossAx val="970831408"/>
+        <c:crosses val="autoZero"/>
+        <c:crossBetween val="midCat"/>
+      </c:valAx>
+      <c:valAx>
+        <c:axId val="970831408"/>
+        <c:scaling>
+          <c:orientation val="minMax"/>
+        </c:scaling>
+        <c:delete val="0"/>
+        <c:axPos val="l"/>
+        <c:majorGridlines>
+          <c:spPr>
+            <a:ln w="9525" cap="flat" cmpd="sng" algn="ctr">
+              <a:solidFill>
+                <a:schemeClr val="tx1">
+                  <a:lumMod val="15000"/>
+                  <a:lumOff val="85000"/>
+                </a:schemeClr>
+              </a:solidFill>
+              <a:round/>
+            </a:ln>
+            <a:effectLst/>
+          </c:spPr>
+        </c:majorGridlines>
+        <c:title>
+          <c:tx>
+            <c:rich>
+              <a:bodyPr rot="-5400000" spcFirstLastPara="1" vertOverflow="ellipsis" vert="horz" wrap="square" anchor="ctr" anchorCtr="1"/>
+              <a:lstStyle/>
+              <a:p>
+                <a:pPr>
+                  <a:defRPr sz="1000" b="0" i="0" u="none" strike="noStrike" kern="1200" baseline="0">
+                    <a:solidFill>
+                      <a:schemeClr val="tx1">
+                        <a:lumMod val="65000"/>
+                        <a:lumOff val="35000"/>
+                      </a:schemeClr>
+                    </a:solidFill>
+                    <a:latin typeface="+mn-lt"/>
+                    <a:ea typeface="+mn-ea"/>
+                    <a:cs typeface="+mn-cs"/>
+                  </a:defRPr>
+                </a:pPr>
+                <a:r>
+                  <a:rPr lang="es-ES"/>
+                  <a:t>t</a:t>
+                </a:r>
+                <a:r>
+                  <a:rPr lang="es-ES" baseline="0"/>
+                  <a:t> (ms)</a:t>
+                </a:r>
+                <a:endParaRPr lang="es-ES"/>
+              </a:p>
+            </c:rich>
+          </c:tx>
+          <c:overlay val="0"/>
+          <c:spPr>
+            <a:noFill/>
+            <a:ln>
+              <a:noFill/>
+            </a:ln>
+            <a:effectLst/>
+          </c:spPr>
+          <c:txPr>
+            <a:bodyPr rot="-5400000" spcFirstLastPara="1" vertOverflow="ellipsis" vert="horz" wrap="square" anchor="ctr" anchorCtr="1"/>
+            <a:lstStyle/>
+            <a:p>
+              <a:pPr>
+                <a:defRPr sz="1000" b="0" i="0" u="none" strike="noStrike" kern="1200" baseline="0">
+                  <a:solidFill>
+                    <a:schemeClr val="tx1">
+                      <a:lumMod val="65000"/>
+                      <a:lumOff val="35000"/>
+                    </a:schemeClr>
+                  </a:solidFill>
+                  <a:latin typeface="+mn-lt"/>
+                  <a:ea typeface="+mn-ea"/>
+                  <a:cs typeface="+mn-cs"/>
+                </a:defRPr>
+              </a:pPr>
+              <a:endParaRPr lang="es-ES"/>
+            </a:p>
+          </c:txPr>
+        </c:title>
+        <c:numFmt formatCode="General" sourceLinked="1"/>
+        <c:majorTickMark val="none"/>
+        <c:minorTickMark val="none"/>
+        <c:tickLblPos val="nextTo"/>
+        <c:spPr>
+          <a:noFill/>
+          <a:ln w="9525" cap="flat" cmpd="sng" algn="ctr">
+            <a:solidFill>
+              <a:schemeClr val="tx1">
+                <a:lumMod val="25000"/>
+                <a:lumOff val="75000"/>
+              </a:schemeClr>
+            </a:solidFill>
+            <a:round/>
+          </a:ln>
+          <a:effectLst/>
+        </c:spPr>
+        <c:txPr>
+          <a:bodyPr rot="-60000000" spcFirstLastPara="1" vertOverflow="ellipsis" vert="horz" wrap="square" anchor="ctr" anchorCtr="1"/>
+          <a:lstStyle/>
+          <a:p>
+            <a:pPr>
+              <a:defRPr sz="900" b="0" i="0" u="none" strike="noStrike" kern="1200" baseline="0">
+                <a:solidFill>
+                  <a:schemeClr val="tx1">
+                    <a:lumMod val="65000"/>
+                    <a:lumOff val="35000"/>
+                  </a:schemeClr>
+                </a:solidFill>
+                <a:latin typeface="+mn-lt"/>
+                <a:ea typeface="+mn-ea"/>
+                <a:cs typeface="+mn-cs"/>
+              </a:defRPr>
+            </a:pPr>
+            <a:endParaRPr lang="es-ES"/>
+          </a:p>
+        </c:txPr>
+        <c:crossAx val="1264147840"/>
+        <c:crosses val="autoZero"/>
+        <c:crossBetween val="midCat"/>
+      </c:valAx>
+      <c:spPr>
+        <a:noFill/>
+        <a:ln>
+          <a:noFill/>
+        </a:ln>
+        <a:effectLst/>
+      </c:spPr>
+    </c:plotArea>
+    <c:plotVisOnly val="1"/>
+    <c:dispBlanksAs val="gap"/>
+    <c:showDLblsOverMax val="0"/>
+  </c:chart>
+  <c:spPr>
+    <a:solidFill>
+      <a:schemeClr val="bg1"/>
+    </a:solidFill>
+    <a:ln w="9525" cap="flat" cmpd="sng" algn="ctr">
+      <a:solidFill>
+        <a:schemeClr val="tx1">
+          <a:lumMod val="15000"/>
+          <a:lumOff val="85000"/>
+        </a:schemeClr>
+      </a:solidFill>
+      <a:round/>
+    </a:ln>
+    <a:effectLst/>
+  </c:spPr>
+  <c:txPr>
+    <a:bodyPr/>
+    <a:lstStyle/>
+    <a:p>
+      <a:pPr>
+        <a:defRPr/>
+      </a:pPr>
+      <a:endParaRPr lang="es-ES"/>
+    </a:p>
+  </c:txPr>
+  <c:externalData r:id="rId3">
+    <c:autoUpdate val="0"/>
+  </c:externalData>
+</c:chartSpace>
+</file>
+
+<file path=word/charts/chart5.xml><?xml version="1.0" encoding="utf-8"?>
+<c:chartSpace xmlns:c="http://schemas.openxmlformats.org/drawingml/2006/chart" xmlns:a="http://schemas.openxmlformats.org/drawingml/2006/main" xmlns:r="http://schemas.openxmlformats.org/officeDocument/2006/relationships" xmlns:c16r2="http://schemas.microsoft.com/office/drawing/2015/06/chart">
+  <c:date1904 val="0"/>
+  <c:lang val="es-ES"/>
+  <c:roundedCorners val="0"/>
+  <mc:AlternateContent xmlns:mc="http://schemas.openxmlformats.org/markup-compatibility/2006">
+    <mc:Choice xmlns:c14="http://schemas.microsoft.com/office/drawing/2007/8/2/chart" Requires="c14">
+      <c14:style val="102"/>
+    </mc:Choice>
+    <mc:Fallback>
+      <c:style val="2"/>
+    </mc:Fallback>
+  </mc:AlternateContent>
+  <c:chart>
+    <c:title>
+      <c:tx>
+        <c:rich>
+          <a:bodyPr rot="0" spcFirstLastPara="1" vertOverflow="ellipsis" vert="horz" wrap="square" anchor="ctr" anchorCtr="1"/>
+          <a:lstStyle/>
+          <a:p>
+            <a:pPr>
+              <a:defRPr sz="1400" b="0" i="0" u="none" strike="noStrike" kern="1200" spc="0" baseline="0">
+                <a:solidFill>
+                  <a:schemeClr val="tx1">
+                    <a:lumMod val="65000"/>
+                    <a:lumOff val="35000"/>
+                  </a:schemeClr>
+                </a:solidFill>
+                <a:latin typeface="+mn-lt"/>
+                <a:ea typeface="+mn-ea"/>
+                <a:cs typeface="+mn-cs"/>
+              </a:defRPr>
+            </a:pPr>
+            <a:r>
+              <a:rPr lang="es-ES"/>
+              <a:t>SUSTRACCIÓN 5</a:t>
+            </a:r>
+          </a:p>
+        </c:rich>
+      </c:tx>
+      <c:overlay val="0"/>
+      <c:spPr>
+        <a:noFill/>
+        <a:ln>
+          <a:noFill/>
+        </a:ln>
+        <a:effectLst/>
+      </c:spPr>
+      <c:txPr>
+        <a:bodyPr rot="0" spcFirstLastPara="1" vertOverflow="ellipsis" vert="horz" wrap="square" anchor="ctr" anchorCtr="1"/>
+        <a:lstStyle/>
+        <a:p>
+          <a:pPr>
+            <a:defRPr sz="1400" b="0" i="0" u="none" strike="noStrike" kern="1200" spc="0" baseline="0">
+              <a:solidFill>
+                <a:schemeClr val="tx1">
+                  <a:lumMod val="65000"/>
+                  <a:lumOff val="35000"/>
+                </a:schemeClr>
+              </a:solidFill>
+              <a:latin typeface="+mn-lt"/>
+              <a:ea typeface="+mn-ea"/>
+              <a:cs typeface="+mn-cs"/>
+            </a:defRPr>
+          </a:pPr>
+          <a:endParaRPr lang="es-ES"/>
+        </a:p>
+      </c:txPr>
+    </c:title>
+    <c:autoTitleDeleted val="0"/>
+    <c:plotArea>
+      <c:layout/>
+      <c:scatterChart>
+        <c:scatterStyle val="lineMarker"/>
+        <c:varyColors val="0"/>
+        <c:ser>
+          <c:idx val="0"/>
+          <c:order val="0"/>
+          <c:spPr>
+            <a:ln w="19050" cap="rnd">
+              <a:solidFill>
+                <a:schemeClr val="accent1"/>
+              </a:solidFill>
+              <a:round/>
+            </a:ln>
+            <a:effectLst/>
+          </c:spPr>
+          <c:marker>
+            <c:symbol val="circle"/>
+            <c:size val="5"/>
+            <c:spPr>
+              <a:solidFill>
+                <a:schemeClr val="accent1"/>
+              </a:solidFill>
+              <a:ln w="9525">
+                <a:solidFill>
+                  <a:schemeClr val="accent1"/>
+                </a:solidFill>
+              </a:ln>
+              <a:effectLst/>
+            </c:spPr>
+          </c:marker>
+          <c:xVal>
+            <c:numRef>
+              <c:f>Hoja1!$A$72:$A$76</c:f>
+              <c:numCache>
+                <c:formatCode>General</c:formatCode>
+                <c:ptCount val="5"/>
+                <c:pt idx="0">
+                  <c:v>30</c:v>
+                </c:pt>
+                <c:pt idx="1">
+                  <c:v>32</c:v>
+                </c:pt>
+                <c:pt idx="2">
+                  <c:v>34</c:v>
+                </c:pt>
+                <c:pt idx="3">
+                  <c:v>36</c:v>
+                </c:pt>
+                <c:pt idx="4">
+                  <c:v>38</c:v>
+                </c:pt>
+              </c:numCache>
+            </c:numRef>
+          </c:xVal>
+          <c:yVal>
+            <c:numRef>
+              <c:f>Hoja1!$B$72:$B$76</c:f>
+              <c:numCache>
+                <c:formatCode>General</c:formatCode>
+                <c:ptCount val="5"/>
+                <c:pt idx="0">
+                  <c:v>4930</c:v>
+                </c:pt>
+                <c:pt idx="1">
+                  <c:v>14857</c:v>
+                </c:pt>
+                <c:pt idx="2">
+                  <c:v>54850</c:v>
+                </c:pt>
+                <c:pt idx="3">
+                  <c:v>135243</c:v>
+                </c:pt>
+                <c:pt idx="4">
+                  <c:v>409864</c:v>
+                </c:pt>
+              </c:numCache>
+            </c:numRef>
+          </c:yVal>
+          <c:smooth val="0"/>
+          <c:extLst>
+            <c:ext xmlns:c16="http://schemas.microsoft.com/office/drawing/2014/chart" uri="{C3380CC4-5D6E-409C-BE32-E72D297353CC}">
+              <c16:uniqueId val="{00000000-8472-4F6B-BB9B-EB3E77C51BCF}"/>
+            </c:ext>
+          </c:extLst>
+        </c:ser>
+        <c:dLbls>
+          <c:showLegendKey val="0"/>
+          <c:showVal val="0"/>
+          <c:showCatName val="0"/>
+          <c:showSerName val="0"/>
+          <c:showPercent val="0"/>
+          <c:showBubbleSize val="0"/>
+        </c:dLbls>
+        <c:axId val="1217424896"/>
+        <c:axId val="1391077984"/>
+      </c:scatterChart>
+      <c:valAx>
+        <c:axId val="1217424896"/>
+        <c:scaling>
+          <c:orientation val="minMax"/>
+        </c:scaling>
+        <c:delete val="0"/>
+        <c:axPos val="b"/>
+        <c:majorGridlines>
+          <c:spPr>
+            <a:ln w="9525" cap="flat" cmpd="sng" algn="ctr">
+              <a:solidFill>
+                <a:schemeClr val="tx1">
+                  <a:lumMod val="15000"/>
+                  <a:lumOff val="85000"/>
+                </a:schemeClr>
+              </a:solidFill>
+              <a:round/>
+            </a:ln>
+            <a:effectLst/>
+          </c:spPr>
+        </c:majorGridlines>
+        <c:title>
+          <c:tx>
+            <c:rich>
+              <a:bodyPr rot="0" spcFirstLastPara="1" vertOverflow="ellipsis" vert="horz" wrap="square" anchor="ctr" anchorCtr="1"/>
+              <a:lstStyle/>
+              <a:p>
+                <a:pPr>
+                  <a:defRPr sz="1000" b="0" i="0" u="none" strike="noStrike" kern="1200" baseline="0">
+                    <a:solidFill>
+                      <a:schemeClr val="tx1">
+                        <a:lumMod val="65000"/>
+                        <a:lumOff val="35000"/>
+                      </a:schemeClr>
+                    </a:solidFill>
+                    <a:latin typeface="+mn-lt"/>
+                    <a:ea typeface="+mn-ea"/>
+                    <a:cs typeface="+mn-cs"/>
+                  </a:defRPr>
+                </a:pPr>
+                <a:r>
+                  <a:rPr lang="es-ES"/>
+                  <a:t>n</a:t>
+                </a:r>
+              </a:p>
+            </c:rich>
+          </c:tx>
+          <c:overlay val="0"/>
+          <c:spPr>
+            <a:noFill/>
+            <a:ln>
+              <a:noFill/>
+            </a:ln>
+            <a:effectLst/>
+          </c:spPr>
+          <c:txPr>
+            <a:bodyPr rot="0" spcFirstLastPara="1" vertOverflow="ellipsis" vert="horz" wrap="square" anchor="ctr" anchorCtr="1"/>
+            <a:lstStyle/>
+            <a:p>
+              <a:pPr>
+                <a:defRPr sz="1000" b="0" i="0" u="none" strike="noStrike" kern="1200" baseline="0">
+                  <a:solidFill>
+                    <a:schemeClr val="tx1">
+                      <a:lumMod val="65000"/>
+                      <a:lumOff val="35000"/>
+                    </a:schemeClr>
+                  </a:solidFill>
+                  <a:latin typeface="+mn-lt"/>
+                  <a:ea typeface="+mn-ea"/>
+                  <a:cs typeface="+mn-cs"/>
+                </a:defRPr>
+              </a:pPr>
+              <a:endParaRPr lang="es-ES"/>
+            </a:p>
+          </c:txPr>
+        </c:title>
+        <c:numFmt formatCode="General" sourceLinked="1"/>
+        <c:majorTickMark val="none"/>
+        <c:minorTickMark val="none"/>
+        <c:tickLblPos val="nextTo"/>
+        <c:spPr>
+          <a:noFill/>
+          <a:ln w="9525" cap="flat" cmpd="sng" algn="ctr">
+            <a:solidFill>
+              <a:schemeClr val="tx1">
+                <a:lumMod val="25000"/>
+                <a:lumOff val="75000"/>
+              </a:schemeClr>
+            </a:solidFill>
+            <a:round/>
+          </a:ln>
+          <a:effectLst/>
+        </c:spPr>
+        <c:txPr>
+          <a:bodyPr rot="-60000000" spcFirstLastPara="1" vertOverflow="ellipsis" vert="horz" wrap="square" anchor="ctr" anchorCtr="1"/>
+          <a:lstStyle/>
+          <a:p>
+            <a:pPr>
+              <a:defRPr sz="900" b="0" i="0" u="none" strike="noStrike" kern="1200" baseline="0">
+                <a:solidFill>
+                  <a:schemeClr val="tx1">
+                    <a:lumMod val="65000"/>
+                    <a:lumOff val="35000"/>
+                  </a:schemeClr>
+                </a:solidFill>
+                <a:latin typeface="+mn-lt"/>
+                <a:ea typeface="+mn-ea"/>
+                <a:cs typeface="+mn-cs"/>
+              </a:defRPr>
+            </a:pPr>
+            <a:endParaRPr lang="es-ES"/>
+          </a:p>
+        </c:txPr>
+        <c:crossAx val="1391077984"/>
+        <c:crosses val="autoZero"/>
+        <c:crossBetween val="midCat"/>
+      </c:valAx>
+      <c:valAx>
+        <c:axId val="1391077984"/>
+        <c:scaling>
+          <c:orientation val="minMax"/>
+        </c:scaling>
+        <c:delete val="0"/>
+        <c:axPos val="l"/>
+        <c:majorGridlines>
+          <c:spPr>
+            <a:ln w="9525" cap="flat" cmpd="sng" algn="ctr">
+              <a:solidFill>
+                <a:schemeClr val="tx1">
+                  <a:lumMod val="15000"/>
+                  <a:lumOff val="85000"/>
+                </a:schemeClr>
+              </a:solidFill>
+              <a:round/>
+            </a:ln>
+            <a:effectLst/>
+          </c:spPr>
+        </c:majorGridlines>
+        <c:title>
+          <c:tx>
+            <c:rich>
+              <a:bodyPr rot="-5400000" spcFirstLastPara="1" vertOverflow="ellipsis" vert="horz" wrap="square" anchor="ctr" anchorCtr="1"/>
+              <a:lstStyle/>
+              <a:p>
+                <a:pPr>
+                  <a:defRPr sz="1000" b="0" i="0" u="none" strike="noStrike" kern="1200" baseline="0">
+                    <a:solidFill>
+                      <a:schemeClr val="tx1">
+                        <a:lumMod val="65000"/>
+                        <a:lumOff val="35000"/>
+                      </a:schemeClr>
+                    </a:solidFill>
+                    <a:latin typeface="+mn-lt"/>
+                    <a:ea typeface="+mn-ea"/>
+                    <a:cs typeface="+mn-cs"/>
+                  </a:defRPr>
+                </a:pPr>
+                <a:r>
+                  <a:rPr lang="es-ES"/>
+                  <a:t>t</a:t>
+                </a:r>
+                <a:r>
+                  <a:rPr lang="es-ES" baseline="0"/>
+                  <a:t> (ms)</a:t>
+                </a:r>
+                <a:endParaRPr lang="es-ES"/>
+              </a:p>
+            </c:rich>
+          </c:tx>
+          <c:overlay val="0"/>
+          <c:spPr>
+            <a:noFill/>
+            <a:ln>
+              <a:noFill/>
+            </a:ln>
+            <a:effectLst/>
+          </c:spPr>
+          <c:txPr>
+            <a:bodyPr rot="-5400000" spcFirstLastPara="1" vertOverflow="ellipsis" vert="horz" wrap="square" anchor="ctr" anchorCtr="1"/>
+            <a:lstStyle/>
+            <a:p>
+              <a:pPr>
+                <a:defRPr sz="1000" b="0" i="0" u="none" strike="noStrike" kern="1200" baseline="0">
+                  <a:solidFill>
+                    <a:schemeClr val="tx1">
+                      <a:lumMod val="65000"/>
+                      <a:lumOff val="35000"/>
+                    </a:schemeClr>
+                  </a:solidFill>
+                  <a:latin typeface="+mn-lt"/>
+                  <a:ea typeface="+mn-ea"/>
+                  <a:cs typeface="+mn-cs"/>
+                </a:defRPr>
+              </a:pPr>
+              <a:endParaRPr lang="es-ES"/>
+            </a:p>
+          </c:txPr>
+        </c:title>
+        <c:numFmt formatCode="General" sourceLinked="1"/>
+        <c:majorTickMark val="none"/>
+        <c:minorTickMark val="none"/>
+        <c:tickLblPos val="nextTo"/>
+        <c:spPr>
+          <a:noFill/>
+          <a:ln w="9525" cap="flat" cmpd="sng" algn="ctr">
+            <a:solidFill>
+              <a:schemeClr val="tx1">
+                <a:lumMod val="25000"/>
+                <a:lumOff val="75000"/>
+              </a:schemeClr>
+            </a:solidFill>
+            <a:round/>
+          </a:ln>
+          <a:effectLst/>
+        </c:spPr>
+        <c:txPr>
+          <a:bodyPr rot="-60000000" spcFirstLastPara="1" vertOverflow="ellipsis" vert="horz" wrap="square" anchor="ctr" anchorCtr="1"/>
+          <a:lstStyle/>
+          <a:p>
+            <a:pPr>
+              <a:defRPr sz="900" b="0" i="0" u="none" strike="noStrike" kern="1200" baseline="0">
+                <a:solidFill>
+                  <a:schemeClr val="tx1">
+                    <a:lumMod val="65000"/>
+                    <a:lumOff val="35000"/>
+                  </a:schemeClr>
+                </a:solidFill>
+                <a:latin typeface="+mn-lt"/>
+                <a:ea typeface="+mn-ea"/>
+                <a:cs typeface="+mn-cs"/>
+              </a:defRPr>
+            </a:pPr>
+            <a:endParaRPr lang="es-ES"/>
+          </a:p>
+        </c:txPr>
+        <c:crossAx val="1217424896"/>
+        <c:crosses val="autoZero"/>
+        <c:crossBetween val="midCat"/>
+      </c:valAx>
+      <c:spPr>
+        <a:noFill/>
+        <a:ln>
+          <a:noFill/>
+        </a:ln>
+        <a:effectLst/>
+      </c:spPr>
+    </c:plotArea>
+    <c:plotVisOnly val="1"/>
+    <c:dispBlanksAs val="gap"/>
+    <c:showDLblsOverMax val="0"/>
+  </c:chart>
+  <c:spPr>
+    <a:solidFill>
+      <a:schemeClr val="bg1"/>
+    </a:solidFill>
+    <a:ln w="9525" cap="flat" cmpd="sng" algn="ctr">
+      <a:solidFill>
+        <a:schemeClr val="tx1">
+          <a:lumMod val="15000"/>
+          <a:lumOff val="85000"/>
+        </a:schemeClr>
+      </a:solidFill>
+      <a:round/>
+    </a:ln>
+    <a:effectLst/>
+  </c:spPr>
+  <c:txPr>
+    <a:bodyPr/>
+    <a:lstStyle/>
+    <a:p>
+      <a:pPr>
+        <a:defRPr/>
+      </a:pPr>
+      <a:endParaRPr lang="es-ES"/>
+    </a:p>
+  </c:txPr>
+  <c:externalData r:id="rId3">
+    <c:autoUpdate val="0"/>
+  </c:externalData>
+</c:chartSpace>
+</file>
+
 <file path=word/charts/colors1.xml><?xml version="1.0" encoding="utf-8"?>
 <cs:colorStyle xmlns:cs="http://schemas.microsoft.com/office/drawing/2012/chartStyle" xmlns:a="http://schemas.openxmlformats.org/drawingml/2006/main" meth="cycle" id="10">
   <a:schemeClr val="accent1"/>
@@ -2556,6 +5577,86 @@
 </cs:colorStyle>
 </file>
 
+<file path=word/charts/colors4.xml><?xml version="1.0" encoding="utf-8"?>
+<cs:colorStyle xmlns:cs="http://schemas.microsoft.com/office/drawing/2012/chartStyle" xmlns:a="http://schemas.openxmlformats.org/drawingml/2006/main" meth="cycle" id="10">
+  <a:schemeClr val="accent1"/>
+  <a:schemeClr val="accent2"/>
+  <a:schemeClr val="accent3"/>
+  <a:schemeClr val="accent4"/>
+  <a:schemeClr val="accent5"/>
+  <a:schemeClr val="accent6"/>
+  <cs:variation/>
+  <cs:variation>
+    <a:lumMod val="60000"/>
+  </cs:variation>
+  <cs:variation>
+    <a:lumMod val="80000"/>
+    <a:lumOff val="20000"/>
+  </cs:variation>
+  <cs:variation>
+    <a:lumMod val="80000"/>
+  </cs:variation>
+  <cs:variation>
+    <a:lumMod val="60000"/>
+    <a:lumOff val="40000"/>
+  </cs:variation>
+  <cs:variation>
+    <a:lumMod val="50000"/>
+  </cs:variation>
+  <cs:variation>
+    <a:lumMod val="70000"/>
+    <a:lumOff val="30000"/>
+  </cs:variation>
+  <cs:variation>
+    <a:lumMod val="70000"/>
+  </cs:variation>
+  <cs:variation>
+    <a:lumMod val="50000"/>
+    <a:lumOff val="50000"/>
+  </cs:variation>
+</cs:colorStyle>
+</file>
+
+<file path=word/charts/colors5.xml><?xml version="1.0" encoding="utf-8"?>
+<cs:colorStyle xmlns:cs="http://schemas.microsoft.com/office/drawing/2012/chartStyle" xmlns:a="http://schemas.openxmlformats.org/drawingml/2006/main" meth="cycle" id="10">
+  <a:schemeClr val="accent1"/>
+  <a:schemeClr val="accent2"/>
+  <a:schemeClr val="accent3"/>
+  <a:schemeClr val="accent4"/>
+  <a:schemeClr val="accent5"/>
+  <a:schemeClr val="accent6"/>
+  <cs:variation/>
+  <cs:variation>
+    <a:lumMod val="60000"/>
+  </cs:variation>
+  <cs:variation>
+    <a:lumMod val="80000"/>
+    <a:lumOff val="20000"/>
+  </cs:variation>
+  <cs:variation>
+    <a:lumMod val="80000"/>
+  </cs:variation>
+  <cs:variation>
+    <a:lumMod val="60000"/>
+    <a:lumOff val="40000"/>
+  </cs:variation>
+  <cs:variation>
+    <a:lumMod val="50000"/>
+  </cs:variation>
+  <cs:variation>
+    <a:lumMod val="70000"/>
+    <a:lumOff val="30000"/>
+  </cs:variation>
+  <cs:variation>
+    <a:lumMod val="70000"/>
+  </cs:variation>
+  <cs:variation>
+    <a:lumMod val="50000"/>
+    <a:lumOff val="50000"/>
+  </cs:variation>
+</cs:colorStyle>
+</file>
+
 <file path=word/charts/style1.xml><?xml version="1.0" encoding="utf-8"?>
 <cs:chartStyle xmlns:cs="http://schemas.microsoft.com/office/drawing/2012/chartStyle" xmlns:a="http://schemas.openxmlformats.org/drawingml/2006/main" id="240">
   <cs:axisTitle>
@@ -3589,6 +6690,1038 @@
 </file>
 
 <file path=word/charts/style3.xml><?xml version="1.0" encoding="utf-8"?>
+<cs:chartStyle xmlns:cs="http://schemas.microsoft.com/office/drawing/2012/chartStyle" xmlns:a="http://schemas.openxmlformats.org/drawingml/2006/main" id="240">
+  <cs:axisTitle>
+    <cs:lnRef idx="0"/>
+    <cs:fillRef idx="0"/>
+    <cs:effectRef idx="0"/>
+    <cs:fontRef idx="minor">
+      <a:schemeClr val="tx1">
+        <a:lumMod val="65000"/>
+        <a:lumOff val="35000"/>
+      </a:schemeClr>
+    </cs:fontRef>
+    <cs:defRPr sz="1000" kern="1200"/>
+  </cs:axisTitle>
+  <cs:categoryAxis>
+    <cs:lnRef idx="0"/>
+    <cs:fillRef idx="0"/>
+    <cs:effectRef idx="0"/>
+    <cs:fontRef idx="minor">
+      <a:schemeClr val="tx1">
+        <a:lumMod val="65000"/>
+        <a:lumOff val="35000"/>
+      </a:schemeClr>
+    </cs:fontRef>
+    <cs:spPr>
+      <a:ln w="9525" cap="flat" cmpd="sng" algn="ctr">
+        <a:solidFill>
+          <a:schemeClr val="tx1">
+            <a:lumMod val="25000"/>
+            <a:lumOff val="75000"/>
+          </a:schemeClr>
+        </a:solidFill>
+        <a:round/>
+      </a:ln>
+    </cs:spPr>
+    <cs:defRPr sz="900" kern="1200"/>
+  </cs:categoryAxis>
+  <cs:chartArea mods="allowNoFillOverride allowNoLineOverride">
+    <cs:lnRef idx="0"/>
+    <cs:fillRef idx="0"/>
+    <cs:effectRef idx="0"/>
+    <cs:fontRef idx="minor">
+      <a:schemeClr val="tx1"/>
+    </cs:fontRef>
+    <cs:spPr>
+      <a:solidFill>
+        <a:schemeClr val="bg1"/>
+      </a:solidFill>
+      <a:ln w="9525" cap="flat" cmpd="sng" algn="ctr">
+        <a:solidFill>
+          <a:schemeClr val="tx1">
+            <a:lumMod val="15000"/>
+            <a:lumOff val="85000"/>
+          </a:schemeClr>
+        </a:solidFill>
+        <a:round/>
+      </a:ln>
+    </cs:spPr>
+    <cs:defRPr sz="1000" kern="1200"/>
+  </cs:chartArea>
+  <cs:dataLabel>
+    <cs:lnRef idx="0"/>
+    <cs:fillRef idx="0"/>
+    <cs:effectRef idx="0"/>
+    <cs:fontRef idx="minor">
+      <a:schemeClr val="tx1">
+        <a:lumMod val="75000"/>
+        <a:lumOff val="25000"/>
+      </a:schemeClr>
+    </cs:fontRef>
+    <cs:defRPr sz="900" kern="1200"/>
+  </cs:dataLabel>
+  <cs:dataLabelCallout>
+    <cs:lnRef idx="0"/>
+    <cs:fillRef idx="0"/>
+    <cs:effectRef idx="0"/>
+    <cs:fontRef idx="minor">
+      <a:schemeClr val="dk1">
+        <a:lumMod val="65000"/>
+        <a:lumOff val="35000"/>
+      </a:schemeClr>
+    </cs:fontRef>
+    <cs:spPr>
+      <a:solidFill>
+        <a:schemeClr val="lt1"/>
+      </a:solidFill>
+      <a:ln>
+        <a:solidFill>
+          <a:schemeClr val="dk1">
+            <a:lumMod val="25000"/>
+            <a:lumOff val="75000"/>
+          </a:schemeClr>
+        </a:solidFill>
+      </a:ln>
+    </cs:spPr>
+    <cs:defRPr sz="900" kern="1200"/>
+    <cs:bodyPr rot="0" spcFirstLastPara="1" vertOverflow="clip" horzOverflow="clip" vert="horz" wrap="square" lIns="36576" tIns="18288" rIns="36576" bIns="18288" anchor="ctr" anchorCtr="1">
+      <a:spAutoFit/>
+    </cs:bodyPr>
+  </cs:dataLabelCallout>
+  <cs:dataPoint>
+    <cs:lnRef idx="0"/>
+    <cs:fillRef idx="1">
+      <cs:styleClr val="auto"/>
+    </cs:fillRef>
+    <cs:effectRef idx="0"/>
+    <cs:fontRef idx="minor">
+      <a:schemeClr val="tx1"/>
+    </cs:fontRef>
+  </cs:dataPoint>
+  <cs:dataPoint3D>
+    <cs:lnRef idx="0"/>
+    <cs:fillRef idx="1">
+      <cs:styleClr val="auto"/>
+    </cs:fillRef>
+    <cs:effectRef idx="0"/>
+    <cs:fontRef idx="minor">
+      <a:schemeClr val="tx1"/>
+    </cs:fontRef>
+  </cs:dataPoint3D>
+  <cs:dataPointLine>
+    <cs:lnRef idx="0">
+      <cs:styleClr val="auto"/>
+    </cs:lnRef>
+    <cs:fillRef idx="1"/>
+    <cs:effectRef idx="0"/>
+    <cs:fontRef idx="minor">
+      <a:schemeClr val="tx1"/>
+    </cs:fontRef>
+    <cs:spPr>
+      <a:ln w="19050" cap="rnd">
+        <a:solidFill>
+          <a:schemeClr val="phClr"/>
+        </a:solidFill>
+        <a:round/>
+      </a:ln>
+    </cs:spPr>
+  </cs:dataPointLine>
+  <cs:dataPointMarker>
+    <cs:lnRef idx="0">
+      <cs:styleClr val="auto"/>
+    </cs:lnRef>
+    <cs:fillRef idx="1">
+      <cs:styleClr val="auto"/>
+    </cs:fillRef>
+    <cs:effectRef idx="0"/>
+    <cs:fontRef idx="minor">
+      <a:schemeClr val="tx1"/>
+    </cs:fontRef>
+    <cs:spPr>
+      <a:ln w="9525">
+        <a:solidFill>
+          <a:schemeClr val="phClr"/>
+        </a:solidFill>
+      </a:ln>
+    </cs:spPr>
+  </cs:dataPointMarker>
+  <cs:dataPointMarkerLayout symbol="circle" size="5"/>
+  <cs:dataPointWireframe>
+    <cs:lnRef idx="0">
+      <cs:styleClr val="auto"/>
+    </cs:lnRef>
+    <cs:fillRef idx="0"/>
+    <cs:effectRef idx="0"/>
+    <cs:fontRef idx="minor">
+      <a:schemeClr val="dk1"/>
+    </cs:fontRef>
+    <cs:spPr>
+      <a:ln w="9525" cap="rnd">
+        <a:solidFill>
+          <a:schemeClr val="phClr"/>
+        </a:solidFill>
+        <a:round/>
+      </a:ln>
+    </cs:spPr>
+  </cs:dataPointWireframe>
+  <cs:dataTable>
+    <cs:lnRef idx="0"/>
+    <cs:fillRef idx="0"/>
+    <cs:effectRef idx="0"/>
+    <cs:fontRef idx="minor">
+      <a:schemeClr val="tx1">
+        <a:lumMod val="65000"/>
+        <a:lumOff val="35000"/>
+      </a:schemeClr>
+    </cs:fontRef>
+    <cs:spPr>
+      <a:noFill/>
+      <a:ln w="9525" cap="flat" cmpd="sng" algn="ctr">
+        <a:solidFill>
+          <a:schemeClr val="tx1">
+            <a:lumMod val="15000"/>
+            <a:lumOff val="85000"/>
+          </a:schemeClr>
+        </a:solidFill>
+        <a:round/>
+      </a:ln>
+    </cs:spPr>
+    <cs:defRPr sz="900" kern="1200"/>
+  </cs:dataTable>
+  <cs:downBar>
+    <cs:lnRef idx="0"/>
+    <cs:fillRef idx="0"/>
+    <cs:effectRef idx="0"/>
+    <cs:fontRef idx="minor">
+      <a:schemeClr val="tx1"/>
+    </cs:fontRef>
+    <cs:spPr>
+      <a:solidFill>
+        <a:schemeClr val="dk1">
+          <a:lumMod val="75000"/>
+          <a:lumOff val="25000"/>
+        </a:schemeClr>
+      </a:solidFill>
+      <a:ln w="9525" cap="flat" cmpd="sng" algn="ctr">
+        <a:solidFill>
+          <a:schemeClr val="tx1">
+            <a:lumMod val="65000"/>
+            <a:lumOff val="35000"/>
+          </a:schemeClr>
+        </a:solidFill>
+        <a:round/>
+      </a:ln>
+    </cs:spPr>
+  </cs:downBar>
+  <cs:dropLine>
+    <cs:lnRef idx="0"/>
+    <cs:fillRef idx="0"/>
+    <cs:effectRef idx="0"/>
+    <cs:fontRef idx="minor">
+      <a:schemeClr val="tx1"/>
+    </cs:fontRef>
+    <cs:spPr>
+      <a:ln w="9525" cap="flat" cmpd="sng" algn="ctr">
+        <a:solidFill>
+          <a:schemeClr val="tx1">
+            <a:lumMod val="35000"/>
+            <a:lumOff val="65000"/>
+          </a:schemeClr>
+        </a:solidFill>
+        <a:round/>
+      </a:ln>
+    </cs:spPr>
+  </cs:dropLine>
+  <cs:errorBar>
+    <cs:lnRef idx="0"/>
+    <cs:fillRef idx="0"/>
+    <cs:effectRef idx="0"/>
+    <cs:fontRef idx="minor">
+      <a:schemeClr val="tx1"/>
+    </cs:fontRef>
+    <cs:spPr>
+      <a:ln w="9525" cap="flat" cmpd="sng" algn="ctr">
+        <a:solidFill>
+          <a:schemeClr val="tx1">
+            <a:lumMod val="65000"/>
+            <a:lumOff val="35000"/>
+          </a:schemeClr>
+        </a:solidFill>
+        <a:round/>
+      </a:ln>
+    </cs:spPr>
+  </cs:errorBar>
+  <cs:floor>
+    <cs:lnRef idx="0"/>
+    <cs:fillRef idx="0"/>
+    <cs:effectRef idx="0"/>
+    <cs:fontRef idx="minor">
+      <a:schemeClr val="tx1"/>
+    </cs:fontRef>
+    <cs:spPr>
+      <a:noFill/>
+      <a:ln>
+        <a:noFill/>
+      </a:ln>
+    </cs:spPr>
+  </cs:floor>
+  <cs:gridlineMajor>
+    <cs:lnRef idx="0"/>
+    <cs:fillRef idx="0"/>
+    <cs:effectRef idx="0"/>
+    <cs:fontRef idx="minor">
+      <a:schemeClr val="tx1"/>
+    </cs:fontRef>
+    <cs:spPr>
+      <a:ln w="9525" cap="flat" cmpd="sng" algn="ctr">
+        <a:solidFill>
+          <a:schemeClr val="tx1">
+            <a:lumMod val="15000"/>
+            <a:lumOff val="85000"/>
+          </a:schemeClr>
+        </a:solidFill>
+        <a:round/>
+      </a:ln>
+    </cs:spPr>
+  </cs:gridlineMajor>
+  <cs:gridlineMinor>
+    <cs:lnRef idx="0"/>
+    <cs:fillRef idx="0"/>
+    <cs:effectRef idx="0"/>
+    <cs:fontRef idx="minor">
+      <a:schemeClr val="tx1"/>
+    </cs:fontRef>
+    <cs:spPr>
+      <a:ln w="9525" cap="flat" cmpd="sng" algn="ctr">
+        <a:solidFill>
+          <a:schemeClr val="tx1">
+            <a:lumMod val="5000"/>
+            <a:lumOff val="95000"/>
+          </a:schemeClr>
+        </a:solidFill>
+        <a:round/>
+      </a:ln>
+    </cs:spPr>
+  </cs:gridlineMinor>
+  <cs:hiLoLine>
+    <cs:lnRef idx="0"/>
+    <cs:fillRef idx="0"/>
+    <cs:effectRef idx="0"/>
+    <cs:fontRef idx="minor">
+      <a:schemeClr val="tx1"/>
+    </cs:fontRef>
+    <cs:spPr>
+      <a:ln w="9525" cap="flat" cmpd="sng" algn="ctr">
+        <a:solidFill>
+          <a:schemeClr val="tx1">
+            <a:lumMod val="50000"/>
+            <a:lumOff val="50000"/>
+          </a:schemeClr>
+        </a:solidFill>
+        <a:round/>
+      </a:ln>
+    </cs:spPr>
+  </cs:hiLoLine>
+  <cs:leaderLine>
+    <cs:lnRef idx="0"/>
+    <cs:fillRef idx="0"/>
+    <cs:effectRef idx="0"/>
+    <cs:fontRef idx="minor">
+      <a:schemeClr val="tx1"/>
+    </cs:fontRef>
+    <cs:spPr>
+      <a:ln w="9525" cap="flat" cmpd="sng" algn="ctr">
+        <a:solidFill>
+          <a:schemeClr val="tx1">
+            <a:lumMod val="35000"/>
+            <a:lumOff val="65000"/>
+          </a:schemeClr>
+        </a:solidFill>
+        <a:round/>
+      </a:ln>
+    </cs:spPr>
+  </cs:leaderLine>
+  <cs:legend>
+    <cs:lnRef idx="0"/>
+    <cs:fillRef idx="0"/>
+    <cs:effectRef idx="0"/>
+    <cs:fontRef idx="minor">
+      <a:schemeClr val="tx1">
+        <a:lumMod val="65000"/>
+        <a:lumOff val="35000"/>
+      </a:schemeClr>
+    </cs:fontRef>
+    <cs:defRPr sz="900" kern="1200"/>
+  </cs:legend>
+  <cs:plotArea mods="allowNoFillOverride allowNoLineOverride">
+    <cs:lnRef idx="0"/>
+    <cs:fillRef idx="0"/>
+    <cs:effectRef idx="0"/>
+    <cs:fontRef idx="minor">
+      <a:schemeClr val="tx1"/>
+    </cs:fontRef>
+  </cs:plotArea>
+  <cs:plotArea3D mods="allowNoFillOverride allowNoLineOverride">
+    <cs:lnRef idx="0"/>
+    <cs:fillRef idx="0"/>
+    <cs:effectRef idx="0"/>
+    <cs:fontRef idx="minor">
+      <a:schemeClr val="tx1"/>
+    </cs:fontRef>
+  </cs:plotArea3D>
+  <cs:seriesAxis>
+    <cs:lnRef idx="0"/>
+    <cs:fillRef idx="0"/>
+    <cs:effectRef idx="0"/>
+    <cs:fontRef idx="minor">
+      <a:schemeClr val="tx1">
+        <a:lumMod val="65000"/>
+        <a:lumOff val="35000"/>
+      </a:schemeClr>
+    </cs:fontRef>
+    <cs:defRPr sz="900" kern="1200"/>
+  </cs:seriesAxis>
+  <cs:seriesLine>
+    <cs:lnRef idx="0"/>
+    <cs:fillRef idx="0"/>
+    <cs:effectRef idx="0"/>
+    <cs:fontRef idx="minor">
+      <a:schemeClr val="tx1"/>
+    </cs:fontRef>
+    <cs:spPr>
+      <a:ln w="9525" cap="flat" cmpd="sng" algn="ctr">
+        <a:solidFill>
+          <a:schemeClr val="tx1">
+            <a:lumMod val="35000"/>
+            <a:lumOff val="65000"/>
+          </a:schemeClr>
+        </a:solidFill>
+        <a:round/>
+      </a:ln>
+    </cs:spPr>
+  </cs:seriesLine>
+  <cs:title>
+    <cs:lnRef idx="0"/>
+    <cs:fillRef idx="0"/>
+    <cs:effectRef idx="0"/>
+    <cs:fontRef idx="minor">
+      <a:schemeClr val="tx1">
+        <a:lumMod val="65000"/>
+        <a:lumOff val="35000"/>
+      </a:schemeClr>
+    </cs:fontRef>
+    <cs:defRPr sz="1400" b="0" kern="1200" spc="0" baseline="0"/>
+  </cs:title>
+  <cs:trendline>
+    <cs:lnRef idx="0">
+      <cs:styleClr val="auto"/>
+    </cs:lnRef>
+    <cs:fillRef idx="0"/>
+    <cs:effectRef idx="0"/>
+    <cs:fontRef idx="minor">
+      <a:schemeClr val="tx1"/>
+    </cs:fontRef>
+    <cs:spPr>
+      <a:ln w="19050" cap="rnd">
+        <a:solidFill>
+          <a:schemeClr val="phClr"/>
+        </a:solidFill>
+        <a:prstDash val="sysDot"/>
+      </a:ln>
+    </cs:spPr>
+  </cs:trendline>
+  <cs:trendlineLabel>
+    <cs:lnRef idx="0"/>
+    <cs:fillRef idx="0"/>
+    <cs:effectRef idx="0"/>
+    <cs:fontRef idx="minor">
+      <a:schemeClr val="tx1">
+        <a:lumMod val="65000"/>
+        <a:lumOff val="35000"/>
+      </a:schemeClr>
+    </cs:fontRef>
+    <cs:defRPr sz="900" kern="1200"/>
+  </cs:trendlineLabel>
+  <cs:upBar>
+    <cs:lnRef idx="0"/>
+    <cs:fillRef idx="0"/>
+    <cs:effectRef idx="0"/>
+    <cs:fontRef idx="minor">
+      <a:schemeClr val="tx1"/>
+    </cs:fontRef>
+    <cs:spPr>
+      <a:solidFill>
+        <a:schemeClr val="lt1"/>
+      </a:solidFill>
+      <a:ln w="9525" cap="flat" cmpd="sng" algn="ctr">
+        <a:solidFill>
+          <a:schemeClr val="tx1">
+            <a:lumMod val="65000"/>
+            <a:lumOff val="35000"/>
+          </a:schemeClr>
+        </a:solidFill>
+        <a:round/>
+      </a:ln>
+    </cs:spPr>
+  </cs:upBar>
+  <cs:valueAxis>
+    <cs:lnRef idx="0"/>
+    <cs:fillRef idx="0"/>
+    <cs:effectRef idx="0"/>
+    <cs:fontRef idx="minor">
+      <a:schemeClr val="tx1">
+        <a:lumMod val="65000"/>
+        <a:lumOff val="35000"/>
+      </a:schemeClr>
+    </cs:fontRef>
+    <cs:spPr>
+      <a:ln w="9525" cap="flat" cmpd="sng" algn="ctr">
+        <a:solidFill>
+          <a:schemeClr val="tx1">
+            <a:lumMod val="25000"/>
+            <a:lumOff val="75000"/>
+          </a:schemeClr>
+        </a:solidFill>
+        <a:round/>
+      </a:ln>
+    </cs:spPr>
+    <cs:defRPr sz="900" kern="1200"/>
+  </cs:valueAxis>
+  <cs:wall>
+    <cs:lnRef idx="0"/>
+    <cs:fillRef idx="0"/>
+    <cs:effectRef idx="0"/>
+    <cs:fontRef idx="minor">
+      <a:schemeClr val="tx1"/>
+    </cs:fontRef>
+    <cs:spPr>
+      <a:noFill/>
+      <a:ln>
+        <a:noFill/>
+      </a:ln>
+    </cs:spPr>
+  </cs:wall>
+</cs:chartStyle>
+</file>
+
+<file path=word/charts/style4.xml><?xml version="1.0" encoding="utf-8"?>
+<cs:chartStyle xmlns:cs="http://schemas.microsoft.com/office/drawing/2012/chartStyle" xmlns:a="http://schemas.openxmlformats.org/drawingml/2006/main" id="240">
+  <cs:axisTitle>
+    <cs:lnRef idx="0"/>
+    <cs:fillRef idx="0"/>
+    <cs:effectRef idx="0"/>
+    <cs:fontRef idx="minor">
+      <a:schemeClr val="tx1">
+        <a:lumMod val="65000"/>
+        <a:lumOff val="35000"/>
+      </a:schemeClr>
+    </cs:fontRef>
+    <cs:defRPr sz="1000" kern="1200"/>
+  </cs:axisTitle>
+  <cs:categoryAxis>
+    <cs:lnRef idx="0"/>
+    <cs:fillRef idx="0"/>
+    <cs:effectRef idx="0"/>
+    <cs:fontRef idx="minor">
+      <a:schemeClr val="tx1">
+        <a:lumMod val="65000"/>
+        <a:lumOff val="35000"/>
+      </a:schemeClr>
+    </cs:fontRef>
+    <cs:spPr>
+      <a:ln w="9525" cap="flat" cmpd="sng" algn="ctr">
+        <a:solidFill>
+          <a:schemeClr val="tx1">
+            <a:lumMod val="25000"/>
+            <a:lumOff val="75000"/>
+          </a:schemeClr>
+        </a:solidFill>
+        <a:round/>
+      </a:ln>
+    </cs:spPr>
+    <cs:defRPr sz="900" kern="1200"/>
+  </cs:categoryAxis>
+  <cs:chartArea mods="allowNoFillOverride allowNoLineOverride">
+    <cs:lnRef idx="0"/>
+    <cs:fillRef idx="0"/>
+    <cs:effectRef idx="0"/>
+    <cs:fontRef idx="minor">
+      <a:schemeClr val="tx1"/>
+    </cs:fontRef>
+    <cs:spPr>
+      <a:solidFill>
+        <a:schemeClr val="bg1"/>
+      </a:solidFill>
+      <a:ln w="9525" cap="flat" cmpd="sng" algn="ctr">
+        <a:solidFill>
+          <a:schemeClr val="tx1">
+            <a:lumMod val="15000"/>
+            <a:lumOff val="85000"/>
+          </a:schemeClr>
+        </a:solidFill>
+        <a:round/>
+      </a:ln>
+    </cs:spPr>
+    <cs:defRPr sz="1000" kern="1200"/>
+  </cs:chartArea>
+  <cs:dataLabel>
+    <cs:lnRef idx="0"/>
+    <cs:fillRef idx="0"/>
+    <cs:effectRef idx="0"/>
+    <cs:fontRef idx="minor">
+      <a:schemeClr val="tx1">
+        <a:lumMod val="75000"/>
+        <a:lumOff val="25000"/>
+      </a:schemeClr>
+    </cs:fontRef>
+    <cs:defRPr sz="900" kern="1200"/>
+  </cs:dataLabel>
+  <cs:dataLabelCallout>
+    <cs:lnRef idx="0"/>
+    <cs:fillRef idx="0"/>
+    <cs:effectRef idx="0"/>
+    <cs:fontRef idx="minor">
+      <a:schemeClr val="dk1">
+        <a:lumMod val="65000"/>
+        <a:lumOff val="35000"/>
+      </a:schemeClr>
+    </cs:fontRef>
+    <cs:spPr>
+      <a:solidFill>
+        <a:schemeClr val="lt1"/>
+      </a:solidFill>
+      <a:ln>
+        <a:solidFill>
+          <a:schemeClr val="dk1">
+            <a:lumMod val="25000"/>
+            <a:lumOff val="75000"/>
+          </a:schemeClr>
+        </a:solidFill>
+      </a:ln>
+    </cs:spPr>
+    <cs:defRPr sz="900" kern="1200"/>
+    <cs:bodyPr rot="0" spcFirstLastPara="1" vertOverflow="clip" horzOverflow="clip" vert="horz" wrap="square" lIns="36576" tIns="18288" rIns="36576" bIns="18288" anchor="ctr" anchorCtr="1">
+      <a:spAutoFit/>
+    </cs:bodyPr>
+  </cs:dataLabelCallout>
+  <cs:dataPoint>
+    <cs:lnRef idx="0"/>
+    <cs:fillRef idx="1">
+      <cs:styleClr val="auto"/>
+    </cs:fillRef>
+    <cs:effectRef idx="0"/>
+    <cs:fontRef idx="minor">
+      <a:schemeClr val="tx1"/>
+    </cs:fontRef>
+  </cs:dataPoint>
+  <cs:dataPoint3D>
+    <cs:lnRef idx="0"/>
+    <cs:fillRef idx="1">
+      <cs:styleClr val="auto"/>
+    </cs:fillRef>
+    <cs:effectRef idx="0"/>
+    <cs:fontRef idx="minor">
+      <a:schemeClr val="tx1"/>
+    </cs:fontRef>
+  </cs:dataPoint3D>
+  <cs:dataPointLine>
+    <cs:lnRef idx="0">
+      <cs:styleClr val="auto"/>
+    </cs:lnRef>
+    <cs:fillRef idx="1"/>
+    <cs:effectRef idx="0"/>
+    <cs:fontRef idx="minor">
+      <a:schemeClr val="tx1"/>
+    </cs:fontRef>
+    <cs:spPr>
+      <a:ln w="19050" cap="rnd">
+        <a:solidFill>
+          <a:schemeClr val="phClr"/>
+        </a:solidFill>
+        <a:round/>
+      </a:ln>
+    </cs:spPr>
+  </cs:dataPointLine>
+  <cs:dataPointMarker>
+    <cs:lnRef idx="0">
+      <cs:styleClr val="auto"/>
+    </cs:lnRef>
+    <cs:fillRef idx="1">
+      <cs:styleClr val="auto"/>
+    </cs:fillRef>
+    <cs:effectRef idx="0"/>
+    <cs:fontRef idx="minor">
+      <a:schemeClr val="tx1"/>
+    </cs:fontRef>
+    <cs:spPr>
+      <a:ln w="9525">
+        <a:solidFill>
+          <a:schemeClr val="phClr"/>
+        </a:solidFill>
+      </a:ln>
+    </cs:spPr>
+  </cs:dataPointMarker>
+  <cs:dataPointMarkerLayout symbol="circle" size="5"/>
+  <cs:dataPointWireframe>
+    <cs:lnRef idx="0">
+      <cs:styleClr val="auto"/>
+    </cs:lnRef>
+    <cs:fillRef idx="0"/>
+    <cs:effectRef idx="0"/>
+    <cs:fontRef idx="minor">
+      <a:schemeClr val="dk1"/>
+    </cs:fontRef>
+    <cs:spPr>
+      <a:ln w="9525" cap="rnd">
+        <a:solidFill>
+          <a:schemeClr val="phClr"/>
+        </a:solidFill>
+        <a:round/>
+      </a:ln>
+    </cs:spPr>
+  </cs:dataPointWireframe>
+  <cs:dataTable>
+    <cs:lnRef idx="0"/>
+    <cs:fillRef idx="0"/>
+    <cs:effectRef idx="0"/>
+    <cs:fontRef idx="minor">
+      <a:schemeClr val="tx1">
+        <a:lumMod val="65000"/>
+        <a:lumOff val="35000"/>
+      </a:schemeClr>
+    </cs:fontRef>
+    <cs:spPr>
+      <a:noFill/>
+      <a:ln w="9525" cap="flat" cmpd="sng" algn="ctr">
+        <a:solidFill>
+          <a:schemeClr val="tx1">
+            <a:lumMod val="15000"/>
+            <a:lumOff val="85000"/>
+          </a:schemeClr>
+        </a:solidFill>
+        <a:round/>
+      </a:ln>
+    </cs:spPr>
+    <cs:defRPr sz="900" kern="1200"/>
+  </cs:dataTable>
+  <cs:downBar>
+    <cs:lnRef idx="0"/>
+    <cs:fillRef idx="0"/>
+    <cs:effectRef idx="0"/>
+    <cs:fontRef idx="minor">
+      <a:schemeClr val="tx1"/>
+    </cs:fontRef>
+    <cs:spPr>
+      <a:solidFill>
+        <a:schemeClr val="dk1">
+          <a:lumMod val="75000"/>
+          <a:lumOff val="25000"/>
+        </a:schemeClr>
+      </a:solidFill>
+      <a:ln w="9525" cap="flat" cmpd="sng" algn="ctr">
+        <a:solidFill>
+          <a:schemeClr val="tx1">
+            <a:lumMod val="65000"/>
+            <a:lumOff val="35000"/>
+          </a:schemeClr>
+        </a:solidFill>
+        <a:round/>
+      </a:ln>
+    </cs:spPr>
+  </cs:downBar>
+  <cs:dropLine>
+    <cs:lnRef idx="0"/>
+    <cs:fillRef idx="0"/>
+    <cs:effectRef idx="0"/>
+    <cs:fontRef idx="minor">
+      <a:schemeClr val="tx1"/>
+    </cs:fontRef>
+    <cs:spPr>
+      <a:ln w="9525" cap="flat" cmpd="sng" algn="ctr">
+        <a:solidFill>
+          <a:schemeClr val="tx1">
+            <a:lumMod val="35000"/>
+            <a:lumOff val="65000"/>
+          </a:schemeClr>
+        </a:solidFill>
+        <a:round/>
+      </a:ln>
+    </cs:spPr>
+  </cs:dropLine>
+  <cs:errorBar>
+    <cs:lnRef idx="0"/>
+    <cs:fillRef idx="0"/>
+    <cs:effectRef idx="0"/>
+    <cs:fontRef idx="minor">
+      <a:schemeClr val="tx1"/>
+    </cs:fontRef>
+    <cs:spPr>
+      <a:ln w="9525" cap="flat" cmpd="sng" algn="ctr">
+        <a:solidFill>
+          <a:schemeClr val="tx1">
+            <a:lumMod val="65000"/>
+            <a:lumOff val="35000"/>
+          </a:schemeClr>
+        </a:solidFill>
+        <a:round/>
+      </a:ln>
+    </cs:spPr>
+  </cs:errorBar>
+  <cs:floor>
+    <cs:lnRef idx="0"/>
+    <cs:fillRef idx="0"/>
+    <cs:effectRef idx="0"/>
+    <cs:fontRef idx="minor">
+      <a:schemeClr val="tx1"/>
+    </cs:fontRef>
+    <cs:spPr>
+      <a:noFill/>
+      <a:ln>
+        <a:noFill/>
+      </a:ln>
+    </cs:spPr>
+  </cs:floor>
+  <cs:gridlineMajor>
+    <cs:lnRef idx="0"/>
+    <cs:fillRef idx="0"/>
+    <cs:effectRef idx="0"/>
+    <cs:fontRef idx="minor">
+      <a:schemeClr val="tx1"/>
+    </cs:fontRef>
+    <cs:spPr>
+      <a:ln w="9525" cap="flat" cmpd="sng" algn="ctr">
+        <a:solidFill>
+          <a:schemeClr val="tx1">
+            <a:lumMod val="15000"/>
+            <a:lumOff val="85000"/>
+          </a:schemeClr>
+        </a:solidFill>
+        <a:round/>
+      </a:ln>
+    </cs:spPr>
+  </cs:gridlineMajor>
+  <cs:gridlineMinor>
+    <cs:lnRef idx="0"/>
+    <cs:fillRef idx="0"/>
+    <cs:effectRef idx="0"/>
+    <cs:fontRef idx="minor">
+      <a:schemeClr val="tx1"/>
+    </cs:fontRef>
+    <cs:spPr>
+      <a:ln w="9525" cap="flat" cmpd="sng" algn="ctr">
+        <a:solidFill>
+          <a:schemeClr val="tx1">
+            <a:lumMod val="5000"/>
+            <a:lumOff val="95000"/>
+          </a:schemeClr>
+        </a:solidFill>
+        <a:round/>
+      </a:ln>
+    </cs:spPr>
+  </cs:gridlineMinor>
+  <cs:hiLoLine>
+    <cs:lnRef idx="0"/>
+    <cs:fillRef idx="0"/>
+    <cs:effectRef idx="0"/>
+    <cs:fontRef idx="minor">
+      <a:schemeClr val="tx1"/>
+    </cs:fontRef>
+    <cs:spPr>
+      <a:ln w="9525" cap="flat" cmpd="sng" algn="ctr">
+        <a:solidFill>
+          <a:schemeClr val="tx1">
+            <a:lumMod val="50000"/>
+            <a:lumOff val="50000"/>
+          </a:schemeClr>
+        </a:solidFill>
+        <a:round/>
+      </a:ln>
+    </cs:spPr>
+  </cs:hiLoLine>
+  <cs:leaderLine>
+    <cs:lnRef idx="0"/>
+    <cs:fillRef idx="0"/>
+    <cs:effectRef idx="0"/>
+    <cs:fontRef idx="minor">
+      <a:schemeClr val="tx1"/>
+    </cs:fontRef>
+    <cs:spPr>
+      <a:ln w="9525" cap="flat" cmpd="sng" algn="ctr">
+        <a:solidFill>
+          <a:schemeClr val="tx1">
+            <a:lumMod val="35000"/>
+            <a:lumOff val="65000"/>
+          </a:schemeClr>
+        </a:solidFill>
+        <a:round/>
+      </a:ln>
+    </cs:spPr>
+  </cs:leaderLine>
+  <cs:legend>
+    <cs:lnRef idx="0"/>
+    <cs:fillRef idx="0"/>
+    <cs:effectRef idx="0"/>
+    <cs:fontRef idx="minor">
+      <a:schemeClr val="tx1">
+        <a:lumMod val="65000"/>
+        <a:lumOff val="35000"/>
+      </a:schemeClr>
+    </cs:fontRef>
+    <cs:defRPr sz="900" kern="1200"/>
+  </cs:legend>
+  <cs:plotArea mods="allowNoFillOverride allowNoLineOverride">
+    <cs:lnRef idx="0"/>
+    <cs:fillRef idx="0"/>
+    <cs:effectRef idx="0"/>
+    <cs:fontRef idx="minor">
+      <a:schemeClr val="tx1"/>
+    </cs:fontRef>
+  </cs:plotArea>
+  <cs:plotArea3D mods="allowNoFillOverride allowNoLineOverride">
+    <cs:lnRef idx="0"/>
+    <cs:fillRef idx="0"/>
+    <cs:effectRef idx="0"/>
+    <cs:fontRef idx="minor">
+      <a:schemeClr val="tx1"/>
+    </cs:fontRef>
+  </cs:plotArea3D>
+  <cs:seriesAxis>
+    <cs:lnRef idx="0"/>
+    <cs:fillRef idx="0"/>
+    <cs:effectRef idx="0"/>
+    <cs:fontRef idx="minor">
+      <a:schemeClr val="tx1">
+        <a:lumMod val="65000"/>
+        <a:lumOff val="35000"/>
+      </a:schemeClr>
+    </cs:fontRef>
+    <cs:defRPr sz="900" kern="1200"/>
+  </cs:seriesAxis>
+  <cs:seriesLine>
+    <cs:lnRef idx="0"/>
+    <cs:fillRef idx="0"/>
+    <cs:effectRef idx="0"/>
+    <cs:fontRef idx="minor">
+      <a:schemeClr val="tx1"/>
+    </cs:fontRef>
+    <cs:spPr>
+      <a:ln w="9525" cap="flat" cmpd="sng" algn="ctr">
+        <a:solidFill>
+          <a:schemeClr val="tx1">
+            <a:lumMod val="35000"/>
+            <a:lumOff val="65000"/>
+          </a:schemeClr>
+        </a:solidFill>
+        <a:round/>
+      </a:ln>
+    </cs:spPr>
+  </cs:seriesLine>
+  <cs:title>
+    <cs:lnRef idx="0"/>
+    <cs:fillRef idx="0"/>
+    <cs:effectRef idx="0"/>
+    <cs:fontRef idx="minor">
+      <a:schemeClr val="tx1">
+        <a:lumMod val="65000"/>
+        <a:lumOff val="35000"/>
+      </a:schemeClr>
+    </cs:fontRef>
+    <cs:defRPr sz="1400" b="0" kern="1200" spc="0" baseline="0"/>
+  </cs:title>
+  <cs:trendline>
+    <cs:lnRef idx="0">
+      <cs:styleClr val="auto"/>
+    </cs:lnRef>
+    <cs:fillRef idx="0"/>
+    <cs:effectRef idx="0"/>
+    <cs:fontRef idx="minor">
+      <a:schemeClr val="tx1"/>
+    </cs:fontRef>
+    <cs:spPr>
+      <a:ln w="19050" cap="rnd">
+        <a:solidFill>
+          <a:schemeClr val="phClr"/>
+        </a:solidFill>
+        <a:prstDash val="sysDot"/>
+      </a:ln>
+    </cs:spPr>
+  </cs:trendline>
+  <cs:trendlineLabel>
+    <cs:lnRef idx="0"/>
+    <cs:fillRef idx="0"/>
+    <cs:effectRef idx="0"/>
+    <cs:fontRef idx="minor">
+      <a:schemeClr val="tx1">
+        <a:lumMod val="65000"/>
+        <a:lumOff val="35000"/>
+      </a:schemeClr>
+    </cs:fontRef>
+    <cs:defRPr sz="900" kern="1200"/>
+  </cs:trendlineLabel>
+  <cs:upBar>
+    <cs:lnRef idx="0"/>
+    <cs:fillRef idx="0"/>
+    <cs:effectRef idx="0"/>
+    <cs:fontRef idx="minor">
+      <a:schemeClr val="tx1"/>
+    </cs:fontRef>
+    <cs:spPr>
+      <a:solidFill>
+        <a:schemeClr val="lt1"/>
+      </a:solidFill>
+      <a:ln w="9525" cap="flat" cmpd="sng" algn="ctr">
+        <a:solidFill>
+          <a:schemeClr val="tx1">
+            <a:lumMod val="65000"/>
+            <a:lumOff val="35000"/>
+          </a:schemeClr>
+        </a:solidFill>
+        <a:round/>
+      </a:ln>
+    </cs:spPr>
+  </cs:upBar>
+  <cs:valueAxis>
+    <cs:lnRef idx="0"/>
+    <cs:fillRef idx="0"/>
+    <cs:effectRef idx="0"/>
+    <cs:fontRef idx="minor">
+      <a:schemeClr val="tx1">
+        <a:lumMod val="65000"/>
+        <a:lumOff val="35000"/>
+      </a:schemeClr>
+    </cs:fontRef>
+    <cs:spPr>
+      <a:ln w="9525" cap="flat" cmpd="sng" algn="ctr">
+        <a:solidFill>
+          <a:schemeClr val="tx1">
+            <a:lumMod val="25000"/>
+            <a:lumOff val="75000"/>
+          </a:schemeClr>
+        </a:solidFill>
+        <a:round/>
+      </a:ln>
+    </cs:spPr>
+    <cs:defRPr sz="900" kern="1200"/>
+  </cs:valueAxis>
+  <cs:wall>
+    <cs:lnRef idx="0"/>
+    <cs:fillRef idx="0"/>
+    <cs:effectRef idx="0"/>
+    <cs:fontRef idx="minor">
+      <a:schemeClr val="tx1"/>
+    </cs:fontRef>
+    <cs:spPr>
+      <a:noFill/>
+      <a:ln>
+        <a:noFill/>
+      </a:ln>
+    </cs:spPr>
+  </cs:wall>
+</cs:chartStyle>
+</file>
+
+<file path=word/charts/style5.xml><?xml version="1.0" encoding="utf-8"?>
 <cs:chartStyle xmlns:cs="http://schemas.microsoft.com/office/drawing/2012/chartStyle" xmlns:a="http://schemas.openxmlformats.org/drawingml/2006/main" id="240">
   <cs:axisTitle>
     <cs:lnRef idx="0"/>

</xml_diff>